<commit_message>
Resources and thesis directories updated.
</commit_message>
<xml_diff>
--- a/thesis/part2.docx
+++ b/thesis/part2.docx
@@ -17,8 +17,180 @@
           <w:szCs w:val="36"/>
           <w:lang w:val="en-US"/>
         </w:rPr>
-        <w:t>II. Архитектура на облачна система за управление на поръчките от клиенти</w:t>
-      </w:r>
+        <w:t xml:space="preserve">II. </w:t>
+      </w:r>
+      <w:proofErr w:type="spellStart"/>
+      <w:r>
+        <w:rPr>
+          <w:sz w:val="36"/>
+          <w:szCs w:val="36"/>
+          <w:lang w:val="en-US"/>
+        </w:rPr>
+        <w:t>Архитектура</w:t>
+      </w:r>
+      <w:proofErr w:type="spellEnd"/>
+      <w:r>
+        <w:rPr>
+          <w:sz w:val="36"/>
+          <w:szCs w:val="36"/>
+          <w:lang w:val="en-US"/>
+        </w:rPr>
+        <w:t xml:space="preserve"> </w:t>
+      </w:r>
+      <w:proofErr w:type="spellStart"/>
+      <w:r>
+        <w:rPr>
+          <w:sz w:val="36"/>
+          <w:szCs w:val="36"/>
+          <w:lang w:val="en-US"/>
+        </w:rPr>
+        <w:t>на</w:t>
+      </w:r>
+      <w:proofErr w:type="spellEnd"/>
+      <w:r>
+        <w:rPr>
+          <w:sz w:val="36"/>
+          <w:szCs w:val="36"/>
+          <w:lang w:val="en-US"/>
+        </w:rPr>
+        <w:t xml:space="preserve"> </w:t>
+      </w:r>
+      <w:proofErr w:type="spellStart"/>
+      <w:r>
+        <w:rPr>
+          <w:sz w:val="36"/>
+          <w:szCs w:val="36"/>
+          <w:lang w:val="en-US"/>
+        </w:rPr>
+        <w:t>облачна</w:t>
+      </w:r>
+      <w:proofErr w:type="spellEnd"/>
+      <w:r>
+        <w:rPr>
+          <w:sz w:val="36"/>
+          <w:szCs w:val="36"/>
+          <w:lang w:val="en-US"/>
+        </w:rPr>
+        <w:t xml:space="preserve"> </w:t>
+      </w:r>
+      <w:proofErr w:type="spellStart"/>
+      <w:r>
+        <w:rPr>
+          <w:sz w:val="36"/>
+          <w:szCs w:val="36"/>
+          <w:lang w:val="en-US"/>
+        </w:rPr>
+        <w:t>система</w:t>
+      </w:r>
+      <w:proofErr w:type="spellEnd"/>
+      <w:r>
+        <w:rPr>
+          <w:sz w:val="36"/>
+          <w:szCs w:val="36"/>
+          <w:lang w:val="en-US"/>
+        </w:rPr>
+        <w:t xml:space="preserve"> </w:t>
+      </w:r>
+      <w:proofErr w:type="spellStart"/>
+      <w:r>
+        <w:rPr>
+          <w:sz w:val="36"/>
+          <w:szCs w:val="36"/>
+          <w:lang w:val="en-US"/>
+        </w:rPr>
+        <w:t>за</w:t>
+      </w:r>
+      <w:proofErr w:type="spellEnd"/>
+      <w:r>
+        <w:rPr>
+          <w:sz w:val="36"/>
+          <w:szCs w:val="36"/>
+          <w:lang w:val="en-US"/>
+        </w:rPr>
+        <w:t xml:space="preserve"> </w:t>
+      </w:r>
+      <w:proofErr w:type="spellStart"/>
+      <w:r>
+        <w:rPr>
+          <w:sz w:val="36"/>
+          <w:szCs w:val="36"/>
+          <w:lang w:val="en-US"/>
+        </w:rPr>
+        <w:t>управление</w:t>
+      </w:r>
+      <w:proofErr w:type="spellEnd"/>
+      <w:r>
+        <w:rPr>
+          <w:sz w:val="36"/>
+          <w:szCs w:val="36"/>
+          <w:lang w:val="en-US"/>
+        </w:rPr>
+        <w:t xml:space="preserve"> </w:t>
+      </w:r>
+      <w:proofErr w:type="spellStart"/>
+      <w:r>
+        <w:rPr>
+          <w:sz w:val="36"/>
+          <w:szCs w:val="36"/>
+          <w:lang w:val="en-US"/>
+        </w:rPr>
+        <w:t>на</w:t>
+      </w:r>
+      <w:proofErr w:type="spellEnd"/>
+      <w:r>
+        <w:rPr>
+          <w:sz w:val="36"/>
+          <w:szCs w:val="36"/>
+          <w:lang w:val="en-US"/>
+        </w:rPr>
+        <w:t xml:space="preserve"> </w:t>
+      </w:r>
+      <w:proofErr w:type="spellStart"/>
+      <w:r>
+        <w:rPr>
+          <w:sz w:val="36"/>
+          <w:szCs w:val="36"/>
+          <w:lang w:val="en-US"/>
+        </w:rPr>
+        <w:t>поръчките</w:t>
+      </w:r>
+      <w:proofErr w:type="spellEnd"/>
+      <w:r>
+        <w:rPr>
+          <w:sz w:val="36"/>
+          <w:szCs w:val="36"/>
+          <w:lang w:val="en-US"/>
+        </w:rPr>
+        <w:t xml:space="preserve"> </w:t>
+      </w:r>
+      <w:proofErr w:type="spellStart"/>
+      <w:r>
+        <w:rPr>
+          <w:sz w:val="36"/>
+          <w:szCs w:val="36"/>
+          <w:lang w:val="en-US"/>
+        </w:rPr>
+        <w:t>от</w:t>
+      </w:r>
+      <w:proofErr w:type="spellEnd"/>
+      <w:r>
+        <w:rPr>
+          <w:sz w:val="36"/>
+          <w:szCs w:val="36"/>
+          <w:lang w:val="en-US"/>
+        </w:rPr>
+        <w:t xml:space="preserve"> </w:t>
+      </w:r>
+      <w:proofErr w:type="spellStart"/>
+      <w:r>
+        <w:rPr>
+          <w:sz w:val="36"/>
+          <w:szCs w:val="36"/>
+          <w:lang w:val="en-US"/>
+        </w:rPr>
+        <w:t>клиенти</w:t>
+      </w:r>
+      <w:proofErr w:type="spellEnd"/>
     </w:p>
     <w:p>
       <w:pPr>
@@ -116,7 +288,63 @@
         <w:rPr>
           <w:lang w:val="en-US"/>
         </w:rPr>
-        <w:t xml:space="preserve">2.1 Същност, цел и обхват на </w:t>
+        <w:t xml:space="preserve">2.1 </w:t>
+      </w:r>
+      <w:proofErr w:type="spellStart"/>
+      <w:r>
+        <w:rPr>
+          <w:lang w:val="en-US"/>
+        </w:rPr>
+        <w:t>Същност</w:t>
+      </w:r>
+      <w:proofErr w:type="spellEnd"/>
+      <w:r>
+        <w:rPr>
+          <w:lang w:val="en-US"/>
+        </w:rPr>
+        <w:t xml:space="preserve">, </w:t>
+      </w:r>
+      <w:proofErr w:type="spellStart"/>
+      <w:r>
+        <w:rPr>
+          <w:lang w:val="en-US"/>
+        </w:rPr>
+        <w:t>цел</w:t>
+      </w:r>
+      <w:proofErr w:type="spellEnd"/>
+      <w:r>
+        <w:rPr>
+          <w:lang w:val="en-US"/>
+        </w:rPr>
+        <w:t xml:space="preserve"> и </w:t>
+      </w:r>
+      <w:proofErr w:type="spellStart"/>
+      <w:r>
+        <w:rPr>
+          <w:lang w:val="en-US"/>
+        </w:rPr>
+        <w:t>обхват</w:t>
+      </w:r>
+      <w:proofErr w:type="spellEnd"/>
+      <w:r>
+        <w:rPr>
+          <w:lang w:val="en-US"/>
+        </w:rPr>
+        <w:t xml:space="preserve"> </w:t>
+      </w:r>
+      <w:proofErr w:type="spellStart"/>
+      <w:r>
+        <w:rPr>
+          <w:lang w:val="en-US"/>
+        </w:rPr>
+        <w:t>на</w:t>
+      </w:r>
+      <w:proofErr w:type="spellEnd"/>
+      <w:r>
+        <w:rPr>
+          <w:lang w:val="en-US"/>
+        </w:rPr>
+        <w:t xml:space="preserve"> </w:t>
       </w:r>
       <w:r>
         <w:t>софтуерната</w:t>
@@ -125,8 +353,16 @@
         <w:rPr>
           <w:lang w:val="en-US"/>
         </w:rPr>
-        <w:t xml:space="preserve"> архитектура</w:t>
-      </w:r>
+        <w:t xml:space="preserve"> </w:t>
+      </w:r>
+      <w:proofErr w:type="spellStart"/>
+      <w:r>
+        <w:rPr>
+          <w:lang w:val="en-US"/>
+        </w:rPr>
+        <w:t>архитектура</w:t>
+      </w:r>
+      <w:proofErr w:type="spellEnd"/>
     </w:p>
     <w:p>
       <w:pPr>
@@ -140,8 +376,241 @@
           <w:szCs w:val="28"/>
           <w:lang w:val="en-US"/>
         </w:rPr>
-        <w:t>В общ смисъл, софтуерната архитектура е структурирано решение, което може да оптимизира общи атрибути на качеството като</w:t>
-      </w:r>
+        <w:t xml:space="preserve">В </w:t>
+      </w:r>
+      <w:proofErr w:type="spellStart"/>
+      <w:r>
+        <w:rPr>
+          <w:szCs w:val="28"/>
+          <w:lang w:val="en-US"/>
+        </w:rPr>
+        <w:t>общ</w:t>
+      </w:r>
+      <w:proofErr w:type="spellEnd"/>
+      <w:r>
+        <w:rPr>
+          <w:szCs w:val="28"/>
+          <w:lang w:val="en-US"/>
+        </w:rPr>
+        <w:t xml:space="preserve"> </w:t>
+      </w:r>
+      <w:proofErr w:type="spellStart"/>
+      <w:r>
+        <w:rPr>
+          <w:szCs w:val="28"/>
+          <w:lang w:val="en-US"/>
+        </w:rPr>
+        <w:t>смисъл</w:t>
+      </w:r>
+      <w:proofErr w:type="spellEnd"/>
+      <w:r>
+        <w:rPr>
+          <w:szCs w:val="28"/>
+          <w:lang w:val="en-US"/>
+        </w:rPr>
+        <w:t xml:space="preserve">, </w:t>
+      </w:r>
+      <w:proofErr w:type="spellStart"/>
+      <w:r>
+        <w:rPr>
+          <w:szCs w:val="28"/>
+          <w:lang w:val="en-US"/>
+        </w:rPr>
+        <w:t>софтуерната</w:t>
+      </w:r>
+      <w:proofErr w:type="spellEnd"/>
+      <w:r>
+        <w:rPr>
+          <w:szCs w:val="28"/>
+          <w:lang w:val="en-US"/>
+        </w:rPr>
+        <w:t xml:space="preserve"> </w:t>
+      </w:r>
+      <w:proofErr w:type="spellStart"/>
+      <w:r>
+        <w:rPr>
+          <w:szCs w:val="28"/>
+          <w:lang w:val="en-US"/>
+        </w:rPr>
+        <w:t>архитектура</w:t>
+      </w:r>
+      <w:proofErr w:type="spellEnd"/>
+      <w:r>
+        <w:rPr>
+          <w:szCs w:val="28"/>
+          <w:lang w:val="en-US"/>
+        </w:rPr>
+        <w:t xml:space="preserve"> е </w:t>
+      </w:r>
+      <w:proofErr w:type="spellStart"/>
+      <w:r>
+        <w:rPr>
+          <w:szCs w:val="28"/>
+          <w:lang w:val="en-US"/>
+        </w:rPr>
+        <w:t>структурирано</w:t>
+      </w:r>
+      <w:proofErr w:type="spellEnd"/>
+      <w:r>
+        <w:rPr>
+          <w:szCs w:val="28"/>
+          <w:lang w:val="en-US"/>
+        </w:rPr>
+        <w:t xml:space="preserve"> </w:t>
+      </w:r>
+      <w:proofErr w:type="spellStart"/>
+      <w:r>
+        <w:rPr>
+          <w:szCs w:val="28"/>
+          <w:lang w:val="en-US"/>
+        </w:rPr>
+        <w:t>решение</w:t>
+      </w:r>
+      <w:proofErr w:type="spellEnd"/>
+      <w:r>
+        <w:rPr>
+          <w:szCs w:val="28"/>
+          <w:lang w:val="en-US"/>
+        </w:rPr>
+        <w:t xml:space="preserve">, </w:t>
+      </w:r>
+      <w:proofErr w:type="spellStart"/>
+      <w:r>
+        <w:rPr>
+          <w:szCs w:val="28"/>
+          <w:lang w:val="en-US"/>
+        </w:rPr>
+        <w:t>което</w:t>
+      </w:r>
+      <w:proofErr w:type="spellEnd"/>
+      <w:r>
+        <w:rPr>
+          <w:szCs w:val="28"/>
+          <w:lang w:val="en-US"/>
+        </w:rPr>
+        <w:t xml:space="preserve"> </w:t>
+      </w:r>
+      <w:proofErr w:type="spellStart"/>
+      <w:r>
+        <w:rPr>
+          <w:szCs w:val="28"/>
+          <w:lang w:val="en-US"/>
+        </w:rPr>
+        <w:t>може</w:t>
+      </w:r>
+      <w:proofErr w:type="spellEnd"/>
+      <w:r>
+        <w:rPr>
+          <w:szCs w:val="28"/>
+          <w:lang w:val="en-US"/>
+        </w:rPr>
+        <w:t xml:space="preserve"> </w:t>
+      </w:r>
+      <w:proofErr w:type="spellStart"/>
+      <w:r>
+        <w:rPr>
+          <w:szCs w:val="28"/>
+          <w:lang w:val="en-US"/>
+        </w:rPr>
+        <w:t>да</w:t>
+      </w:r>
+      <w:proofErr w:type="spellEnd"/>
+      <w:r>
+        <w:rPr>
+          <w:szCs w:val="28"/>
+          <w:lang w:val="en-US"/>
+        </w:rPr>
+        <w:t xml:space="preserve"> </w:t>
+      </w:r>
+      <w:proofErr w:type="spellStart"/>
+      <w:r>
+        <w:rPr>
+          <w:szCs w:val="28"/>
+          <w:lang w:val="en-US"/>
+        </w:rPr>
+        <w:t>оптимизира</w:t>
+      </w:r>
+      <w:proofErr w:type="spellEnd"/>
+      <w:r>
+        <w:rPr>
+          <w:szCs w:val="28"/>
+          <w:lang w:val="en-US"/>
+        </w:rPr>
+        <w:t xml:space="preserve"> </w:t>
+      </w:r>
+      <w:proofErr w:type="spellStart"/>
+      <w:r>
+        <w:rPr>
+          <w:szCs w:val="28"/>
+          <w:lang w:val="en-US"/>
+        </w:rPr>
+        <w:t>общи</w:t>
+      </w:r>
+      <w:proofErr w:type="spellEnd"/>
+      <w:r>
+        <w:rPr>
+          <w:szCs w:val="28"/>
+          <w:lang w:val="en-US"/>
+        </w:rPr>
+        <w:t xml:space="preserve"> </w:t>
+      </w:r>
+      <w:proofErr w:type="spellStart"/>
+      <w:r>
+        <w:rPr>
+          <w:szCs w:val="28"/>
+          <w:lang w:val="en-US"/>
+        </w:rPr>
+        <w:t>атрибути</w:t>
+      </w:r>
+      <w:proofErr w:type="spellEnd"/>
+      <w:r>
+        <w:rPr>
+          <w:szCs w:val="28"/>
+          <w:lang w:val="en-US"/>
+        </w:rPr>
+        <w:t xml:space="preserve"> </w:t>
+      </w:r>
+      <w:proofErr w:type="spellStart"/>
+      <w:r>
+        <w:rPr>
+          <w:szCs w:val="28"/>
+          <w:lang w:val="en-US"/>
+        </w:rPr>
+        <w:t>на</w:t>
+      </w:r>
+      <w:proofErr w:type="spellEnd"/>
+      <w:r>
+        <w:rPr>
+          <w:szCs w:val="28"/>
+          <w:lang w:val="en-US"/>
+        </w:rPr>
+        <w:t xml:space="preserve"> </w:t>
+      </w:r>
+      <w:proofErr w:type="spellStart"/>
+      <w:r>
+        <w:rPr>
+          <w:szCs w:val="28"/>
+          <w:lang w:val="en-US"/>
+        </w:rPr>
+        <w:t>качеството</w:t>
+      </w:r>
+      <w:proofErr w:type="spellEnd"/>
+      <w:r>
+        <w:rPr>
+          <w:szCs w:val="28"/>
+          <w:lang w:val="en-US"/>
+        </w:rPr>
+        <w:t xml:space="preserve"> </w:t>
+      </w:r>
+      <w:proofErr w:type="spellStart"/>
+      <w:r>
+        <w:rPr>
+          <w:szCs w:val="28"/>
+          <w:lang w:val="en-US"/>
+        </w:rPr>
+        <w:t>като</w:t>
+      </w:r>
+      <w:proofErr w:type="spellEnd"/>
       <w:r>
         <w:rPr>
           <w:szCs w:val="28"/>
@@ -163,12 +632,21 @@
         </w:rPr>
         <w:t xml:space="preserve">висока </w:t>
       </w:r>
-      <w:r>
-        <w:rPr>
-          <w:szCs w:val="28"/>
-          <w:lang w:val="en-US"/>
-        </w:rPr>
-        <w:t xml:space="preserve">производителност, </w:t>
+      <w:proofErr w:type="spellStart"/>
+      <w:r>
+        <w:rPr>
+          <w:szCs w:val="28"/>
+          <w:lang w:val="en-US"/>
+        </w:rPr>
+        <w:t>производителност</w:t>
+      </w:r>
+      <w:proofErr w:type="spellEnd"/>
+      <w:r>
+        <w:rPr>
+          <w:szCs w:val="28"/>
+          <w:lang w:val="en-US"/>
+        </w:rPr>
+        <w:t xml:space="preserve">, </w:t>
       </w:r>
       <w:r>
         <w:rPr>
@@ -177,6 +655,7 @@
         </w:rPr>
         <w:t>с</w:t>
       </w:r>
+      <w:proofErr w:type="spellStart"/>
       <w:r>
         <w:rPr>
           <w:szCs w:val="28"/>
@@ -184,6 +663,7 @@
         </w:rPr>
         <w:t>игурност</w:t>
       </w:r>
+      <w:proofErr w:type="spellEnd"/>
       <w:r>
         <w:rPr>
           <w:szCs w:val="28"/>
@@ -191,6 +671,7 @@
         </w:rPr>
         <w:t xml:space="preserve">, </w:t>
       </w:r>
+      <w:proofErr w:type="spellStart"/>
       <w:r>
         <w:rPr>
           <w:szCs w:val="28"/>
@@ -198,6 +679,7 @@
         </w:rPr>
         <w:t>контрол</w:t>
       </w:r>
+      <w:proofErr w:type="spellEnd"/>
       <w:r>
         <w:rPr>
           <w:szCs w:val="28"/>
@@ -205,6 +687,7 @@
         </w:rPr>
         <w:t>, у</w:t>
       </w:r>
+      <w:proofErr w:type="spellStart"/>
       <w:r>
         <w:rPr>
           <w:szCs w:val="28"/>
@@ -212,6 +695,7 @@
         </w:rPr>
         <w:t>правляемост</w:t>
       </w:r>
+      <w:proofErr w:type="spellEnd"/>
       <w:r>
         <w:rPr>
           <w:szCs w:val="28"/>
@@ -219,6 +703,7 @@
         </w:rPr>
         <w:t>, м</w:t>
       </w:r>
+      <w:proofErr w:type="spellStart"/>
       <w:r>
         <w:rPr>
           <w:szCs w:val="28"/>
@@ -226,6 +711,7 @@
         </w:rPr>
         <w:t>ащабируемост</w:t>
       </w:r>
+      <w:proofErr w:type="spellEnd"/>
       <w:r>
         <w:rPr>
           <w:szCs w:val="28"/>
@@ -247,6 +733,7 @@
         </w:rPr>
         <w:t>д</w:t>
       </w:r>
+      <w:proofErr w:type="spellStart"/>
       <w:r>
         <w:rPr>
           <w:szCs w:val="28"/>
@@ -254,6 +741,7 @@
         </w:rPr>
         <w:t>остъпност</w:t>
       </w:r>
+      <w:proofErr w:type="spellEnd"/>
       <w:r>
         <w:rPr>
           <w:szCs w:val="28"/>
@@ -310,13 +798,152 @@
           <w:lang w:val="en-US"/>
         </w:rPr>
       </w:pPr>
-      <w:r>
-        <w:rPr>
-          <w:szCs w:val="28"/>
-          <w:lang w:val="en-US"/>
-        </w:rPr>
-        <w:t>Потребителски – начинът, по който крайните потребители взаимодействат със системата;</w:t>
-      </w:r>
+      <w:proofErr w:type="spellStart"/>
+      <w:r>
+        <w:rPr>
+          <w:szCs w:val="28"/>
+          <w:lang w:val="en-US"/>
+        </w:rPr>
+        <w:t>Потребителски</w:t>
+      </w:r>
+      <w:proofErr w:type="spellEnd"/>
+      <w:r>
+        <w:rPr>
+          <w:szCs w:val="28"/>
+          <w:lang w:val="en-US"/>
+        </w:rPr>
+        <w:t xml:space="preserve"> – </w:t>
+      </w:r>
+      <w:proofErr w:type="spellStart"/>
+      <w:r>
+        <w:rPr>
+          <w:szCs w:val="28"/>
+          <w:lang w:val="en-US"/>
+        </w:rPr>
+        <w:t>начинът</w:t>
+      </w:r>
+      <w:proofErr w:type="spellEnd"/>
+      <w:r>
+        <w:rPr>
+          <w:szCs w:val="28"/>
+          <w:lang w:val="en-US"/>
+        </w:rPr>
+        <w:t xml:space="preserve">, </w:t>
+      </w:r>
+      <w:proofErr w:type="spellStart"/>
+      <w:r>
+        <w:rPr>
+          <w:szCs w:val="28"/>
+          <w:lang w:val="en-US"/>
+        </w:rPr>
+        <w:t>по</w:t>
+      </w:r>
+      <w:proofErr w:type="spellEnd"/>
+      <w:r>
+        <w:rPr>
+          <w:szCs w:val="28"/>
+          <w:lang w:val="en-US"/>
+        </w:rPr>
+        <w:t xml:space="preserve"> </w:t>
+      </w:r>
+      <w:proofErr w:type="spellStart"/>
+      <w:r>
+        <w:rPr>
+          <w:szCs w:val="28"/>
+          <w:lang w:val="en-US"/>
+        </w:rPr>
+        <w:t>който</w:t>
+      </w:r>
+      <w:proofErr w:type="spellEnd"/>
+      <w:r>
+        <w:rPr>
+          <w:szCs w:val="28"/>
+          <w:lang w:val="en-US"/>
+        </w:rPr>
+        <w:t xml:space="preserve"> </w:t>
+      </w:r>
+      <w:proofErr w:type="spellStart"/>
+      <w:r>
+        <w:rPr>
+          <w:szCs w:val="28"/>
+          <w:lang w:val="en-US"/>
+        </w:rPr>
+        <w:t>крайните</w:t>
+      </w:r>
+      <w:proofErr w:type="spellEnd"/>
+      <w:r>
+        <w:rPr>
+          <w:szCs w:val="28"/>
+          <w:lang w:val="en-US"/>
+        </w:rPr>
+        <w:t xml:space="preserve"> </w:t>
+      </w:r>
+      <w:proofErr w:type="spellStart"/>
+      <w:r>
+        <w:rPr>
+          <w:szCs w:val="28"/>
+          <w:lang w:val="en-US"/>
+        </w:rPr>
+        <w:t>потребители</w:t>
+      </w:r>
+      <w:proofErr w:type="spellEnd"/>
+      <w:r>
+        <w:rPr>
+          <w:szCs w:val="28"/>
+          <w:lang w:val="en-US"/>
+        </w:rPr>
+        <w:t xml:space="preserve"> </w:t>
+      </w:r>
+      <w:proofErr w:type="spellStart"/>
+      <w:r>
+        <w:rPr>
+          <w:szCs w:val="28"/>
+          <w:lang w:val="en-US"/>
+        </w:rPr>
+        <w:t>взаимодействат</w:t>
+      </w:r>
+      <w:proofErr w:type="spellEnd"/>
+      <w:r>
+        <w:rPr>
+          <w:szCs w:val="28"/>
+          <w:lang w:val="en-US"/>
+        </w:rPr>
+        <w:t xml:space="preserve"> </w:t>
+      </w:r>
+      <w:proofErr w:type="spellStart"/>
+      <w:r>
+        <w:rPr>
+          <w:szCs w:val="28"/>
+          <w:lang w:val="en-US"/>
+        </w:rPr>
+        <w:t>със</w:t>
+      </w:r>
+      <w:proofErr w:type="spellEnd"/>
+      <w:r>
+        <w:rPr>
+          <w:szCs w:val="28"/>
+          <w:lang w:val="en-US"/>
+        </w:rPr>
+        <w:t xml:space="preserve"> </w:t>
+      </w:r>
+      <w:proofErr w:type="spellStart"/>
+      <w:proofErr w:type="gramStart"/>
+      <w:r>
+        <w:rPr>
+          <w:szCs w:val="28"/>
+          <w:lang w:val="en-US"/>
+        </w:rPr>
+        <w:t>системата</w:t>
+      </w:r>
+      <w:proofErr w:type="spellEnd"/>
+      <w:r>
+        <w:rPr>
+          <w:szCs w:val="28"/>
+          <w:lang w:val="en-US"/>
+        </w:rPr>
+        <w:t>;</w:t>
+      </w:r>
+      <w:proofErr w:type="gramEnd"/>
     </w:p>
     <w:p>
       <w:pPr>
@@ -330,13 +957,120 @@
           <w:lang w:val="en-US"/>
         </w:rPr>
       </w:pPr>
-      <w:r>
-        <w:rPr>
-          <w:szCs w:val="28"/>
-          <w:lang w:val="en-US"/>
-        </w:rPr>
-        <w:t>Бизнес изисквания – по-евтино, по-бързо, по-добре от конкурентите;</w:t>
-      </w:r>
+      <w:proofErr w:type="spellStart"/>
+      <w:r>
+        <w:rPr>
+          <w:szCs w:val="28"/>
+          <w:lang w:val="en-US"/>
+        </w:rPr>
+        <w:t>Бизнес</w:t>
+      </w:r>
+      <w:proofErr w:type="spellEnd"/>
+      <w:r>
+        <w:rPr>
+          <w:szCs w:val="28"/>
+          <w:lang w:val="en-US"/>
+        </w:rPr>
+        <w:t xml:space="preserve"> </w:t>
+      </w:r>
+      <w:proofErr w:type="spellStart"/>
+      <w:r>
+        <w:rPr>
+          <w:szCs w:val="28"/>
+          <w:lang w:val="en-US"/>
+        </w:rPr>
+        <w:t>изисквания</w:t>
+      </w:r>
+      <w:proofErr w:type="spellEnd"/>
+      <w:r>
+        <w:rPr>
+          <w:szCs w:val="28"/>
+          <w:lang w:val="en-US"/>
+        </w:rPr>
+        <w:t xml:space="preserve"> – </w:t>
+      </w:r>
+      <w:proofErr w:type="spellStart"/>
+      <w:r>
+        <w:rPr>
+          <w:szCs w:val="28"/>
+          <w:lang w:val="en-US"/>
+        </w:rPr>
+        <w:t>по-евтино</w:t>
+      </w:r>
+      <w:proofErr w:type="spellEnd"/>
+      <w:r>
+        <w:rPr>
+          <w:szCs w:val="28"/>
+          <w:lang w:val="en-US"/>
+        </w:rPr>
+        <w:t xml:space="preserve">, </w:t>
+      </w:r>
+      <w:proofErr w:type="spellStart"/>
+      <w:r>
+        <w:rPr>
+          <w:szCs w:val="28"/>
+          <w:lang w:val="en-US"/>
+        </w:rPr>
+        <w:t>по-бързо</w:t>
+      </w:r>
+      <w:proofErr w:type="spellEnd"/>
+      <w:r>
+        <w:rPr>
+          <w:szCs w:val="28"/>
+          <w:lang w:val="en-US"/>
+        </w:rPr>
+        <w:t xml:space="preserve">, </w:t>
+      </w:r>
+      <w:proofErr w:type="spellStart"/>
+      <w:r>
+        <w:rPr>
+          <w:szCs w:val="28"/>
+          <w:lang w:val="en-US"/>
+        </w:rPr>
+        <w:t>по-добре</w:t>
+      </w:r>
+      <w:proofErr w:type="spellEnd"/>
+      <w:r>
+        <w:rPr>
+          <w:szCs w:val="28"/>
+          <w:lang w:val="en-US"/>
+        </w:rPr>
+        <w:t xml:space="preserve"> </w:t>
+      </w:r>
+      <w:proofErr w:type="spellStart"/>
+      <w:r>
+        <w:rPr>
+          <w:szCs w:val="28"/>
+          <w:lang w:val="en-US"/>
+        </w:rPr>
+        <w:t>от</w:t>
+      </w:r>
+      <w:proofErr w:type="spellEnd"/>
+      <w:r>
+        <w:rPr>
+          <w:szCs w:val="28"/>
+          <w:lang w:val="en-US"/>
+        </w:rPr>
+        <w:t xml:space="preserve"> </w:t>
+      </w:r>
+      <w:proofErr w:type="spellStart"/>
+      <w:proofErr w:type="gramStart"/>
+      <w:r>
+        <w:rPr>
+          <w:szCs w:val="28"/>
+          <w:lang w:val="en-US"/>
+        </w:rPr>
+        <w:t>конкурентите</w:t>
+      </w:r>
+      <w:proofErr w:type="spellEnd"/>
+      <w:r>
+        <w:rPr>
+          <w:szCs w:val="28"/>
+          <w:lang w:val="en-US"/>
+        </w:rPr>
+        <w:t>;</w:t>
+      </w:r>
+      <w:proofErr w:type="gramEnd"/>
     </w:p>
     <w:p>
       <w:pPr>
@@ -376,14 +1110,7 @@
           <w:szCs w:val="28"/>
           <w:lang w:val="bg-BG"/>
         </w:rPr>
-        <w:t>)</w:t>
-      </w:r>
-      <w:r>
-        <w:rPr>
-          <w:szCs w:val="28"/>
-          <w:lang w:val="bg-BG"/>
-        </w:rPr>
-        <w:t>;</w:t>
+        <w:t>);</w:t>
       </w:r>
     </w:p>
     <w:p>
@@ -592,12 +1319,37 @@
         </w:rPr>
         <w:t xml:space="preserve">(Model-View-Controller, </w:t>
       </w:r>
-      <w:r>
-        <w:rPr>
-          <w:szCs w:val="28"/>
-          <w:lang w:val="en-US"/>
-        </w:rPr>
-        <w:t xml:space="preserve">Ориентираната към </w:t>
+      <w:proofErr w:type="spellStart"/>
+      <w:r>
+        <w:rPr>
+          <w:szCs w:val="28"/>
+          <w:lang w:val="en-US"/>
+        </w:rPr>
+        <w:t>Ориентираната</w:t>
+      </w:r>
+      <w:proofErr w:type="spellEnd"/>
+      <w:r>
+        <w:rPr>
+          <w:szCs w:val="28"/>
+          <w:lang w:val="en-US"/>
+        </w:rPr>
+        <w:t xml:space="preserve"> </w:t>
+      </w:r>
+      <w:proofErr w:type="spellStart"/>
+      <w:r>
+        <w:rPr>
+          <w:szCs w:val="28"/>
+          <w:lang w:val="en-US"/>
+        </w:rPr>
+        <w:t>към</w:t>
+      </w:r>
+      <w:proofErr w:type="spellEnd"/>
+      <w:r>
+        <w:rPr>
+          <w:szCs w:val="28"/>
+          <w:lang w:val="en-US"/>
+        </w:rPr>
+        <w:t xml:space="preserve"> </w:t>
       </w:r>
       <w:r>
         <w:rPr>
@@ -606,6 +1358,7 @@
         </w:rPr>
         <w:t>микро</w:t>
       </w:r>
+      <w:proofErr w:type="spellStart"/>
       <w:r>
         <w:rPr>
           <w:szCs w:val="28"/>
@@ -613,6 +1366,7 @@
         </w:rPr>
         <w:t>услуги</w:t>
       </w:r>
+      <w:proofErr w:type="spellEnd"/>
       <w:r>
         <w:rPr>
           <w:szCs w:val="28"/>
@@ -683,12 +1437,41 @@
           <w:lang w:val="bg-BG"/>
         </w:rPr>
       </w:pPr>
+      <w:proofErr w:type="spellStart"/>
       <w:r>
         <w:rPr>
           <w:lang w:val="en-US"/>
         </w:rPr>
         <w:lastRenderedPageBreak/>
-        <w:t>Освен това дизайн</w:t>
+        <w:t>Освен</w:t>
+      </w:r>
+      <w:proofErr w:type="spellEnd"/>
+      <w:r>
+        <w:rPr>
+          <w:lang w:val="en-US"/>
+        </w:rPr>
+        <w:t xml:space="preserve"> </w:t>
+      </w:r>
+      <w:proofErr w:type="spellStart"/>
+      <w:r>
+        <w:rPr>
+          <w:lang w:val="en-US"/>
+        </w:rPr>
+        <w:t>това</w:t>
+      </w:r>
+      <w:proofErr w:type="spellEnd"/>
+      <w:r>
+        <w:rPr>
+          <w:lang w:val="en-US"/>
+        </w:rPr>
+        <w:t xml:space="preserve"> </w:t>
+      </w:r>
+      <w:proofErr w:type="spellStart"/>
+      <w:r>
+        <w:rPr>
+          <w:lang w:val="en-US"/>
+        </w:rPr>
+        <w:t>дизайн</w:t>
       </w:r>
       <w:r>
         <w:rPr>
@@ -696,24 +1479,63 @@
         </w:rPr>
         <w:t>ът</w:t>
       </w:r>
-      <w:r>
-        <w:rPr>
-          <w:lang w:val="en-US"/>
-        </w:rPr>
-        <w:t xml:space="preserve"> трябва да обхваща</w:t>
-      </w:r>
+      <w:proofErr w:type="spellEnd"/>
+      <w:r>
+        <w:rPr>
+          <w:lang w:val="en-US"/>
+        </w:rPr>
+        <w:t xml:space="preserve"> </w:t>
+      </w:r>
+      <w:proofErr w:type="spellStart"/>
+      <w:r>
+        <w:rPr>
+          <w:lang w:val="en-US"/>
+        </w:rPr>
+        <w:t>трябва</w:t>
+      </w:r>
+      <w:proofErr w:type="spellEnd"/>
+      <w:r>
+        <w:rPr>
+          <w:lang w:val="en-US"/>
+        </w:rPr>
+        <w:t xml:space="preserve"> </w:t>
+      </w:r>
+      <w:proofErr w:type="spellStart"/>
+      <w:r>
+        <w:rPr>
+          <w:lang w:val="en-US"/>
+        </w:rPr>
+        <w:t>да</w:t>
+      </w:r>
+      <w:proofErr w:type="spellEnd"/>
+      <w:r>
+        <w:rPr>
+          <w:lang w:val="en-US"/>
+        </w:rPr>
+        <w:t xml:space="preserve"> </w:t>
+      </w:r>
+      <w:proofErr w:type="spellStart"/>
+      <w:r>
+        <w:rPr>
+          <w:lang w:val="en-US"/>
+        </w:rPr>
+        <w:t>обхваща</w:t>
+      </w:r>
+      <w:proofErr w:type="spellEnd"/>
       <w:r>
         <w:rPr>
           <w:lang w:val="bg-BG"/>
         </w:rPr>
         <w:t xml:space="preserve"> и</w:t>
       </w:r>
+      <w:proofErr w:type="spellStart"/>
       <w:r>
         <w:rPr>
           <w:lang w:val="en-US"/>
         </w:rPr>
         <w:t>кономически</w:t>
       </w:r>
+      <w:proofErr w:type="spellEnd"/>
       <w:r>
         <w:rPr>
           <w:lang w:val="bg-BG"/>
@@ -724,8 +1546,30 @@
         <w:rPr>
           <w:lang w:val="en-US"/>
         </w:rPr>
-        <w:t xml:space="preserve"> технологични ограничения</w:t>
-      </w:r>
+        <w:t xml:space="preserve"> </w:t>
+      </w:r>
+      <w:proofErr w:type="spellStart"/>
+      <w:r>
+        <w:rPr>
+          <w:lang w:val="en-US"/>
+        </w:rPr>
+        <w:t>технологични</w:t>
+      </w:r>
+      <w:proofErr w:type="spellEnd"/>
+      <w:r>
+        <w:rPr>
+          <w:lang w:val="en-US"/>
+        </w:rPr>
+        <w:t xml:space="preserve"> </w:t>
+      </w:r>
+      <w:proofErr w:type="spellStart"/>
+      <w:r>
+        <w:rPr>
+          <w:lang w:val="en-US"/>
+        </w:rPr>
+        <w:t>ограничения</w:t>
+      </w:r>
+      <w:proofErr w:type="spellEnd"/>
       <w:r>
         <w:rPr>
           <w:lang w:val="bg-BG"/>
@@ -738,12 +1582,28 @@
         </w:rPr>
         <w:t xml:space="preserve"> </w:t>
       </w:r>
-      <w:r>
-        <w:rPr>
-          <w:lang w:val="en-US"/>
-        </w:rPr>
-        <w:t>естетически проблеми</w:t>
-      </w:r>
+      <w:proofErr w:type="spellStart"/>
+      <w:r>
+        <w:rPr>
+          <w:lang w:val="en-US"/>
+        </w:rPr>
+        <w:t>естетически</w:t>
+      </w:r>
+      <w:proofErr w:type="spellEnd"/>
+      <w:r>
+        <w:rPr>
+          <w:lang w:val="en-US"/>
+        </w:rPr>
+        <w:t xml:space="preserve"> </w:t>
+      </w:r>
+      <w:proofErr w:type="spellStart"/>
+      <w:r>
+        <w:rPr>
+          <w:lang w:val="en-US"/>
+        </w:rPr>
+        <w:t>проблеми</w:t>
+      </w:r>
+      <w:proofErr w:type="spellEnd"/>
       <w:r>
         <w:rPr>
           <w:lang w:val="bg-BG"/>
@@ -757,12 +1617,28 @@
           <w:lang w:val="en-US"/>
         </w:rPr>
       </w:pPr>
-      <w:r>
-        <w:rPr>
-          <w:lang w:val="en-US"/>
-        </w:rPr>
-        <w:t>Целта е да</w:t>
-      </w:r>
+      <w:proofErr w:type="spellStart"/>
+      <w:r>
+        <w:rPr>
+          <w:lang w:val="en-US"/>
+        </w:rPr>
+        <w:t>Целта</w:t>
+      </w:r>
+      <w:proofErr w:type="spellEnd"/>
+      <w:r>
+        <w:rPr>
+          <w:lang w:val="en-US"/>
+        </w:rPr>
+        <w:t xml:space="preserve"> е </w:t>
+      </w:r>
+      <w:proofErr w:type="spellStart"/>
+      <w:r>
+        <w:rPr>
+          <w:lang w:val="en-US"/>
+        </w:rPr>
+        <w:t>да</w:t>
+      </w:r>
+      <w:proofErr w:type="spellEnd"/>
       <w:r>
         <w:rPr>
           <w:lang w:val="bg-BG"/>
@@ -781,6 +1657,7 @@
         </w:rPr>
         <w:t>с</w:t>
       </w:r>
+      <w:proofErr w:type="spellStart"/>
       <w:r>
         <w:rPr>
           <w:lang w:val="en-US"/>
@@ -793,12 +1670,63 @@
         </w:rPr>
         <w:t>ира</w:t>
       </w:r>
-      <w:r>
-        <w:rPr>
-          <w:lang w:val="en-US"/>
-        </w:rPr>
-        <w:t xml:space="preserve"> документ от високо ниво</w:t>
-      </w:r>
+      <w:proofErr w:type="spellEnd"/>
+      <w:r>
+        <w:rPr>
+          <w:lang w:val="en-US"/>
+        </w:rPr>
+        <w:t xml:space="preserve"> </w:t>
+      </w:r>
+      <w:proofErr w:type="spellStart"/>
+      <w:r>
+        <w:rPr>
+          <w:lang w:val="en-US"/>
+        </w:rPr>
+        <w:t>документ</w:t>
+      </w:r>
+      <w:proofErr w:type="spellEnd"/>
+      <w:r>
+        <w:rPr>
+          <w:lang w:val="en-US"/>
+        </w:rPr>
+        <w:t xml:space="preserve"> </w:t>
+      </w:r>
+      <w:proofErr w:type="spellStart"/>
+      <w:r>
+        <w:rPr>
+          <w:lang w:val="en-US"/>
+        </w:rPr>
+        <w:t>от</w:t>
+      </w:r>
+      <w:proofErr w:type="spellEnd"/>
+      <w:r>
+        <w:rPr>
+          <w:lang w:val="en-US"/>
+        </w:rPr>
+        <w:t xml:space="preserve"> </w:t>
+      </w:r>
+      <w:proofErr w:type="spellStart"/>
+      <w:r>
+        <w:rPr>
+          <w:lang w:val="en-US"/>
+        </w:rPr>
+        <w:t>високо</w:t>
+      </w:r>
+      <w:proofErr w:type="spellEnd"/>
+      <w:r>
+        <w:rPr>
+          <w:lang w:val="en-US"/>
+        </w:rPr>
+        <w:t xml:space="preserve"> </w:t>
+      </w:r>
+      <w:proofErr w:type="spellStart"/>
+      <w:r>
+        <w:rPr>
+          <w:lang w:val="en-US"/>
+        </w:rPr>
+        <w:t>ниво</w:t>
+      </w:r>
+      <w:proofErr w:type="spellEnd"/>
       <w:r>
         <w:rPr>
           <w:lang w:val="bg-BG"/>
@@ -809,20 +1737,72 @@
         <w:rPr>
           <w:lang w:val="en-US"/>
         </w:rPr>
-        <w:t xml:space="preserve"> навлиза в подробности за изпълнението</w:t>
-      </w:r>
+        <w:t xml:space="preserve"> </w:t>
+      </w:r>
+      <w:proofErr w:type="spellStart"/>
+      <w:r>
+        <w:rPr>
+          <w:lang w:val="en-US"/>
+        </w:rPr>
+        <w:t>навлиза</w:t>
+      </w:r>
+      <w:proofErr w:type="spellEnd"/>
+      <w:r>
+        <w:rPr>
+          <w:lang w:val="en-US"/>
+        </w:rPr>
+        <w:t xml:space="preserve"> в </w:t>
+      </w:r>
+      <w:proofErr w:type="spellStart"/>
+      <w:r>
+        <w:rPr>
+          <w:lang w:val="en-US"/>
+        </w:rPr>
+        <w:t>подробности</w:t>
+      </w:r>
+      <w:proofErr w:type="spellEnd"/>
+      <w:r>
+        <w:rPr>
+          <w:lang w:val="en-US"/>
+        </w:rPr>
+        <w:t xml:space="preserve"> </w:t>
+      </w:r>
+      <w:proofErr w:type="spellStart"/>
+      <w:r>
+        <w:rPr>
+          <w:lang w:val="en-US"/>
+        </w:rPr>
+        <w:t>за</w:t>
+      </w:r>
+      <w:proofErr w:type="spellEnd"/>
+      <w:r>
+        <w:rPr>
+          <w:lang w:val="en-US"/>
+        </w:rPr>
+        <w:t xml:space="preserve"> </w:t>
+      </w:r>
+      <w:proofErr w:type="spellStart"/>
+      <w:r>
+        <w:rPr>
+          <w:lang w:val="en-US"/>
+        </w:rPr>
+        <w:t>изпълнението</w:t>
+      </w:r>
+      <w:proofErr w:type="spellEnd"/>
       <w:r>
         <w:rPr>
           <w:lang w:val="bg-BG"/>
         </w:rPr>
         <w:t>. С</w:t>
       </w:r>
+      <w:proofErr w:type="spellStart"/>
       <w:r>
         <w:rPr>
           <w:lang w:val="en-US"/>
         </w:rPr>
         <w:t>ложността</w:t>
       </w:r>
+      <w:proofErr w:type="spellEnd"/>
       <w:r>
         <w:rPr>
           <w:lang w:val="bg-BG"/>
@@ -835,29 +1815,145 @@
         </w:rPr>
         <w:t>б</w:t>
       </w:r>
+      <w:proofErr w:type="spellStart"/>
       <w:r>
         <w:rPr>
           <w:lang w:val="bg-BG"/>
         </w:rPr>
         <w:t>ръща</w:t>
       </w:r>
-      <w:r>
-        <w:rPr>
-          <w:lang w:val="en-US"/>
-        </w:rPr>
-        <w:t xml:space="preserve"> внимание на всички изисквания</w:t>
-      </w:r>
+      <w:proofErr w:type="spellEnd"/>
+      <w:r>
+        <w:rPr>
+          <w:lang w:val="en-US"/>
+        </w:rPr>
+        <w:t xml:space="preserve"> </w:t>
+      </w:r>
+      <w:proofErr w:type="spellStart"/>
+      <w:r>
+        <w:rPr>
+          <w:lang w:val="en-US"/>
+        </w:rPr>
+        <w:t>внимание</w:t>
+      </w:r>
+      <w:proofErr w:type="spellEnd"/>
+      <w:r>
+        <w:rPr>
+          <w:lang w:val="en-US"/>
+        </w:rPr>
+        <w:t xml:space="preserve"> </w:t>
+      </w:r>
+      <w:proofErr w:type="spellStart"/>
+      <w:r>
+        <w:rPr>
+          <w:lang w:val="en-US"/>
+        </w:rPr>
+        <w:t>на</w:t>
+      </w:r>
+      <w:proofErr w:type="spellEnd"/>
+      <w:r>
+        <w:rPr>
+          <w:lang w:val="en-US"/>
+        </w:rPr>
+        <w:t xml:space="preserve"> </w:t>
+      </w:r>
+      <w:proofErr w:type="spellStart"/>
+      <w:r>
+        <w:rPr>
+          <w:lang w:val="en-US"/>
+        </w:rPr>
+        <w:t>всички</w:t>
+      </w:r>
+      <w:proofErr w:type="spellEnd"/>
+      <w:r>
+        <w:rPr>
+          <w:lang w:val="en-US"/>
+        </w:rPr>
+        <w:t xml:space="preserve"> </w:t>
+      </w:r>
+      <w:proofErr w:type="spellStart"/>
+      <w:r>
+        <w:rPr>
+          <w:lang w:val="en-US"/>
+        </w:rPr>
+        <w:t>изисквания</w:t>
+      </w:r>
+      <w:proofErr w:type="spellEnd"/>
       <w:r>
         <w:rPr>
           <w:lang w:val="bg-BG"/>
         </w:rPr>
         <w:t xml:space="preserve">. Приложенията трябва да се </w:t>
       </w:r>
-      <w:r>
-        <w:rPr>
-          <w:lang w:val="en-US"/>
-        </w:rPr>
-        <w:t xml:space="preserve">съвместими с всички случаи на употреба и </w:t>
+      <w:proofErr w:type="spellStart"/>
+      <w:r>
+        <w:rPr>
+          <w:lang w:val="en-US"/>
+        </w:rPr>
+        <w:t>съвместими</w:t>
+      </w:r>
+      <w:proofErr w:type="spellEnd"/>
+      <w:r>
+        <w:rPr>
+          <w:lang w:val="en-US"/>
+        </w:rPr>
+        <w:t xml:space="preserve"> с </w:t>
+      </w:r>
+      <w:proofErr w:type="spellStart"/>
+      <w:r>
+        <w:rPr>
+          <w:lang w:val="en-US"/>
+        </w:rPr>
+        <w:t>всички</w:t>
+      </w:r>
+      <w:proofErr w:type="spellEnd"/>
+      <w:r>
+        <w:rPr>
+          <w:lang w:val="en-US"/>
+        </w:rPr>
+        <w:t xml:space="preserve"> </w:t>
+      </w:r>
+      <w:proofErr w:type="spellStart"/>
+      <w:r>
+        <w:rPr>
+          <w:lang w:val="en-US"/>
+        </w:rPr>
+        <w:t>случаи</w:t>
+      </w:r>
+      <w:proofErr w:type="spellEnd"/>
+      <w:r>
+        <w:rPr>
+          <w:lang w:val="en-US"/>
+        </w:rPr>
+        <w:t xml:space="preserve"> </w:t>
+      </w:r>
+      <w:proofErr w:type="spellStart"/>
+      <w:r>
+        <w:rPr>
+          <w:lang w:val="en-US"/>
+        </w:rPr>
+        <w:t>на</w:t>
+      </w:r>
+      <w:proofErr w:type="spellEnd"/>
+      <w:r>
+        <w:rPr>
+          <w:lang w:val="en-US"/>
+        </w:rPr>
+        <w:t xml:space="preserve"> </w:t>
+      </w:r>
+      <w:proofErr w:type="spellStart"/>
+      <w:r>
+        <w:rPr>
+          <w:lang w:val="en-US"/>
+        </w:rPr>
+        <w:t>употреба</w:t>
+      </w:r>
+      <w:proofErr w:type="spellEnd"/>
+      <w:r>
+        <w:rPr>
+          <w:lang w:val="en-US"/>
+        </w:rPr>
+        <w:t xml:space="preserve"> и </w:t>
       </w:r>
       <w:r>
         <w:rPr>
@@ -865,12 +1961,14 @@
         </w:rPr>
         <w:t xml:space="preserve">бизнес </w:t>
       </w:r>
+      <w:proofErr w:type="spellStart"/>
       <w:r>
         <w:rPr>
           <w:lang w:val="en-US"/>
         </w:rPr>
         <w:t>сценарии</w:t>
       </w:r>
+      <w:proofErr w:type="spellEnd"/>
       <w:r>
         <w:rPr>
           <w:lang w:val="bg-BG"/>
@@ -887,13 +1985,7 @@
         <w:rPr>
           <w:lang w:val="bg-BG"/>
         </w:rPr>
-        <w:t>ритичните точки</w:t>
-      </w:r>
-      <w:r>
-        <w:rPr>
-          <w:lang w:val="bg-BG"/>
-        </w:rPr>
-        <w:t xml:space="preserve"> </w:t>
+        <w:t xml:space="preserve">ритичните точки </w:t>
       </w:r>
       <w:r>
         <w:rPr>
@@ -941,8 +2033,58 @@
         <w:rPr>
           <w:lang w:val="en-US"/>
         </w:rPr>
-        <w:t xml:space="preserve"> проектиране на софтуерна архитектура</w:t>
-      </w:r>
+        <w:t xml:space="preserve"> </w:t>
+      </w:r>
+      <w:proofErr w:type="spellStart"/>
+      <w:r>
+        <w:rPr>
+          <w:lang w:val="en-US"/>
+        </w:rPr>
+        <w:t>проектиране</w:t>
+      </w:r>
+      <w:proofErr w:type="spellEnd"/>
+      <w:r>
+        <w:rPr>
+          <w:lang w:val="en-US"/>
+        </w:rPr>
+        <w:t xml:space="preserve"> </w:t>
+      </w:r>
+      <w:proofErr w:type="spellStart"/>
+      <w:r>
+        <w:rPr>
+          <w:lang w:val="en-US"/>
+        </w:rPr>
+        <w:t>на</w:t>
+      </w:r>
+      <w:proofErr w:type="spellEnd"/>
+      <w:r>
+        <w:rPr>
+          <w:lang w:val="en-US"/>
+        </w:rPr>
+        <w:t xml:space="preserve"> </w:t>
+      </w:r>
+      <w:proofErr w:type="spellStart"/>
+      <w:r>
+        <w:rPr>
+          <w:lang w:val="en-US"/>
+        </w:rPr>
+        <w:t>софтуерна</w:t>
+      </w:r>
+      <w:proofErr w:type="spellEnd"/>
+      <w:r>
+        <w:rPr>
+          <w:lang w:val="en-US"/>
+        </w:rPr>
+        <w:t xml:space="preserve"> </w:t>
+      </w:r>
+      <w:proofErr w:type="spellStart"/>
+      <w:r>
+        <w:rPr>
+          <w:lang w:val="en-US"/>
+        </w:rPr>
+        <w:t>архитектура</w:t>
+      </w:r>
+      <w:proofErr w:type="spellEnd"/>
       <w:r>
         <w:rPr>
           <w:lang w:val="bg-BG"/>
@@ -974,29 +2116,81 @@
         </w:rPr>
         <w:t>П</w:t>
       </w:r>
-      <w:r>
-        <w:rPr>
-          <w:lang w:val="en-US"/>
-        </w:rPr>
-        <w:t>ринципи на проектиране</w:t>
-      </w:r>
+      <w:proofErr w:type="spellStart"/>
+      <w:r>
+        <w:rPr>
+          <w:lang w:val="en-US"/>
+        </w:rPr>
+        <w:t>ринципи</w:t>
+      </w:r>
+      <w:proofErr w:type="spellEnd"/>
+      <w:r>
+        <w:rPr>
+          <w:lang w:val="en-US"/>
+        </w:rPr>
+        <w:t xml:space="preserve"> </w:t>
+      </w:r>
+      <w:proofErr w:type="spellStart"/>
+      <w:r>
+        <w:rPr>
+          <w:lang w:val="en-US"/>
+        </w:rPr>
+        <w:t>на</w:t>
+      </w:r>
+      <w:proofErr w:type="spellEnd"/>
+      <w:r>
+        <w:rPr>
+          <w:lang w:val="en-US"/>
+        </w:rPr>
+        <w:t xml:space="preserve"> </w:t>
+      </w:r>
+      <w:proofErr w:type="spellStart"/>
+      <w:r>
+        <w:rPr>
+          <w:lang w:val="en-US"/>
+        </w:rPr>
+        <w:t>проектиране</w:t>
+      </w:r>
+      <w:proofErr w:type="spellEnd"/>
       <w:r>
         <w:rPr>
           <w:lang w:val="bg-BG"/>
         </w:rPr>
         <w:t xml:space="preserve">, </w:t>
       </w:r>
-      <w:r>
-        <w:rPr>
-          <w:lang w:val="bg-BG"/>
-        </w:rPr>
-        <w:t>отвърдили се във времето като</w:t>
-      </w:r>
-      <w:r>
-        <w:rPr>
-          <w:lang w:val="bg-BG"/>
-        </w:rPr>
-        <w:t xml:space="preserve"> неоходимост за архитектурата</w:t>
+      <w:proofErr w:type="spellStart"/>
+      <w:r>
+        <w:rPr>
+          <w:lang w:val="bg-BG"/>
+        </w:rPr>
+        <w:t>отвърдили</w:t>
+      </w:r>
+      <w:proofErr w:type="spellEnd"/>
+      <w:r>
+        <w:rPr>
+          <w:lang w:val="bg-BG"/>
+        </w:rPr>
+        <w:t xml:space="preserve"> се във времето като</w:t>
+      </w:r>
+      <w:r>
+        <w:rPr>
+          <w:lang w:val="bg-BG"/>
+        </w:rPr>
+        <w:t xml:space="preserve"> </w:t>
+      </w:r>
+      <w:proofErr w:type="spellStart"/>
+      <w:r>
+        <w:rPr>
+          <w:lang w:val="bg-BG"/>
+        </w:rPr>
+        <w:t>неоходимост</w:t>
+      </w:r>
+      <w:proofErr w:type="spellEnd"/>
+      <w:r>
+        <w:rPr>
+          <w:lang w:val="bg-BG"/>
+        </w:rPr>
+        <w:t xml:space="preserve"> за архитектурата</w:t>
       </w:r>
       <w:r>
         <w:rPr>
@@ -1022,11 +2216,47 @@
           <w:lang w:val="en-US"/>
         </w:rPr>
       </w:pPr>
-      <w:r>
-        <w:rPr>
-          <w:lang w:val="en-US"/>
-        </w:rPr>
-        <w:t>Разделяне на грижите (Separation of Concerns</w:t>
+      <w:proofErr w:type="spellStart"/>
+      <w:r>
+        <w:rPr>
+          <w:lang w:val="en-US"/>
+        </w:rPr>
+        <w:t>Разделяне</w:t>
+      </w:r>
+      <w:proofErr w:type="spellEnd"/>
+      <w:r>
+        <w:rPr>
+          <w:lang w:val="en-US"/>
+        </w:rPr>
+        <w:t xml:space="preserve"> </w:t>
+      </w:r>
+      <w:proofErr w:type="spellStart"/>
+      <w:r>
+        <w:rPr>
+          <w:lang w:val="en-US"/>
+        </w:rPr>
+        <w:t>на</w:t>
+      </w:r>
+      <w:proofErr w:type="spellEnd"/>
+      <w:r>
+        <w:rPr>
+          <w:lang w:val="en-US"/>
+        </w:rPr>
+        <w:t xml:space="preserve"> </w:t>
+      </w:r>
+      <w:proofErr w:type="spellStart"/>
+      <w:r>
+        <w:rPr>
+          <w:lang w:val="en-US"/>
+        </w:rPr>
+        <w:t>грижите</w:t>
+      </w:r>
+      <w:proofErr w:type="spellEnd"/>
+      <w:r>
+        <w:rPr>
+          <w:lang w:val="en-US"/>
+        </w:rPr>
+        <w:t xml:space="preserve"> (Separation of Concerns</w:t>
       </w:r>
       <w:r>
         <w:rPr>
@@ -1040,18 +2270,148 @@
         </w:rPr>
         <w:t>в</w:t>
       </w:r>
-      <w:r>
-        <w:rPr>
-          <w:lang w:val="en-US"/>
-        </w:rPr>
-        <w:t>секи обект и модул трябва да бъде в своя собствена грижа и контекст</w:t>
-      </w:r>
+      <w:proofErr w:type="spellStart"/>
+      <w:r>
+        <w:rPr>
+          <w:lang w:val="en-US"/>
+        </w:rPr>
+        <w:t>секи</w:t>
+      </w:r>
+      <w:proofErr w:type="spellEnd"/>
+      <w:r>
+        <w:rPr>
+          <w:lang w:val="en-US"/>
+        </w:rPr>
+        <w:t xml:space="preserve"> </w:t>
+      </w:r>
+      <w:proofErr w:type="spellStart"/>
+      <w:r>
+        <w:rPr>
+          <w:lang w:val="en-US"/>
+        </w:rPr>
+        <w:t>обект</w:t>
+      </w:r>
+      <w:proofErr w:type="spellEnd"/>
+      <w:r>
+        <w:rPr>
+          <w:lang w:val="en-US"/>
+        </w:rPr>
+        <w:t xml:space="preserve"> и </w:t>
+      </w:r>
+      <w:proofErr w:type="spellStart"/>
+      <w:r>
+        <w:rPr>
+          <w:lang w:val="en-US"/>
+        </w:rPr>
+        <w:t>модул</w:t>
+      </w:r>
+      <w:proofErr w:type="spellEnd"/>
+      <w:r>
+        <w:rPr>
+          <w:lang w:val="en-US"/>
+        </w:rPr>
+        <w:t xml:space="preserve"> </w:t>
+      </w:r>
+      <w:proofErr w:type="spellStart"/>
+      <w:r>
+        <w:rPr>
+          <w:lang w:val="en-US"/>
+        </w:rPr>
+        <w:t>трябва</w:t>
+      </w:r>
+      <w:proofErr w:type="spellEnd"/>
+      <w:r>
+        <w:rPr>
+          <w:lang w:val="en-US"/>
+        </w:rPr>
+        <w:t xml:space="preserve"> </w:t>
+      </w:r>
+      <w:proofErr w:type="spellStart"/>
+      <w:r>
+        <w:rPr>
+          <w:lang w:val="en-US"/>
+        </w:rPr>
+        <w:t>да</w:t>
+      </w:r>
+      <w:proofErr w:type="spellEnd"/>
+      <w:r>
+        <w:rPr>
+          <w:lang w:val="en-US"/>
+        </w:rPr>
+        <w:t xml:space="preserve"> </w:t>
+      </w:r>
+      <w:proofErr w:type="spellStart"/>
+      <w:r>
+        <w:rPr>
+          <w:lang w:val="en-US"/>
+        </w:rPr>
+        <w:t>бъде</w:t>
+      </w:r>
+      <w:proofErr w:type="spellEnd"/>
+      <w:r>
+        <w:rPr>
+          <w:lang w:val="en-US"/>
+        </w:rPr>
+        <w:t xml:space="preserve"> в </w:t>
+      </w:r>
+      <w:proofErr w:type="spellStart"/>
+      <w:r>
+        <w:rPr>
+          <w:lang w:val="en-US"/>
+        </w:rPr>
+        <w:t>своя</w:t>
+      </w:r>
+      <w:proofErr w:type="spellEnd"/>
+      <w:r>
+        <w:rPr>
+          <w:lang w:val="en-US"/>
+        </w:rPr>
+        <w:t xml:space="preserve"> </w:t>
+      </w:r>
+      <w:proofErr w:type="spellStart"/>
+      <w:r>
+        <w:rPr>
+          <w:lang w:val="en-US"/>
+        </w:rPr>
+        <w:t>собствена</w:t>
+      </w:r>
+      <w:proofErr w:type="spellEnd"/>
+      <w:r>
+        <w:rPr>
+          <w:lang w:val="en-US"/>
+        </w:rPr>
+        <w:t xml:space="preserve"> </w:t>
+      </w:r>
+      <w:proofErr w:type="spellStart"/>
+      <w:r>
+        <w:rPr>
+          <w:lang w:val="en-US"/>
+        </w:rPr>
+        <w:t>грижа</w:t>
+      </w:r>
+      <w:proofErr w:type="spellEnd"/>
+      <w:r>
+        <w:rPr>
+          <w:lang w:val="en-US"/>
+        </w:rPr>
+        <w:t xml:space="preserve"> и </w:t>
+      </w:r>
+      <w:proofErr w:type="spellStart"/>
+      <w:proofErr w:type="gramStart"/>
+      <w:r>
+        <w:rPr>
+          <w:lang w:val="en-US"/>
+        </w:rPr>
+        <w:t>контекст</w:t>
+      </w:r>
+      <w:proofErr w:type="spellEnd"/>
       <w:r>
         <w:rPr>
           <w:lang w:val="bg-BG"/>
         </w:rPr>
         <w:t>;</w:t>
       </w:r>
+      <w:proofErr w:type="gramEnd"/>
     </w:p>
     <w:p>
       <w:pPr>
@@ -1064,11 +2424,19 @@
           <w:lang w:val="en-US"/>
         </w:rPr>
       </w:pPr>
-      <w:r>
-        <w:rPr>
-          <w:lang w:val="en-US"/>
-        </w:rPr>
-        <w:t>Капсулиране (Encapsulation</w:t>
+      <w:proofErr w:type="spellStart"/>
+      <w:r>
+        <w:rPr>
+          <w:lang w:val="en-US"/>
+        </w:rPr>
+        <w:t>Капсулиране</w:t>
+      </w:r>
+      <w:proofErr w:type="spellEnd"/>
+      <w:r>
+        <w:rPr>
+          <w:lang w:val="en-US"/>
+        </w:rPr>
+        <w:t xml:space="preserve"> (Encapsulation</w:t>
       </w:r>
       <w:r>
         <w:rPr>
@@ -1088,11 +2456,47 @@
           <w:lang w:val="en-US"/>
         </w:rPr>
       </w:pPr>
-      <w:r>
-        <w:rPr>
-          <w:lang w:val="en-US"/>
-        </w:rPr>
-        <w:t>Инверсия на зависимостта (Dependency Inversion</w:t>
+      <w:proofErr w:type="spellStart"/>
+      <w:r>
+        <w:rPr>
+          <w:lang w:val="en-US"/>
+        </w:rPr>
+        <w:t>Инверсия</w:t>
+      </w:r>
+      <w:proofErr w:type="spellEnd"/>
+      <w:r>
+        <w:rPr>
+          <w:lang w:val="en-US"/>
+        </w:rPr>
+        <w:t xml:space="preserve"> </w:t>
+      </w:r>
+      <w:proofErr w:type="spellStart"/>
+      <w:r>
+        <w:rPr>
+          <w:lang w:val="en-US"/>
+        </w:rPr>
+        <w:t>на</w:t>
+      </w:r>
+      <w:proofErr w:type="spellEnd"/>
+      <w:r>
+        <w:rPr>
+          <w:lang w:val="en-US"/>
+        </w:rPr>
+        <w:t xml:space="preserve"> </w:t>
+      </w:r>
+      <w:proofErr w:type="spellStart"/>
+      <w:r>
+        <w:rPr>
+          <w:lang w:val="en-US"/>
+        </w:rPr>
+        <w:t>зависимостта</w:t>
+      </w:r>
+      <w:proofErr w:type="spellEnd"/>
+      <w:r>
+        <w:rPr>
+          <w:lang w:val="en-US"/>
+        </w:rPr>
+        <w:t xml:space="preserve"> (Dependency Inversion</w:t>
       </w:r>
     </w:p>
     <w:p>
@@ -1106,11 +2510,33 @@
           <w:lang w:val="en-US"/>
         </w:rPr>
       </w:pPr>
-      <w:r>
-        <w:rPr>
-          <w:lang w:val="en-US"/>
-        </w:rPr>
-        <w:t>Изрични компоненти (Explicit Components</w:t>
+      <w:proofErr w:type="spellStart"/>
+      <w:r>
+        <w:rPr>
+          <w:lang w:val="en-US"/>
+        </w:rPr>
+        <w:t>Изрични</w:t>
+      </w:r>
+      <w:proofErr w:type="spellEnd"/>
+      <w:r>
+        <w:rPr>
+          <w:lang w:val="en-US"/>
+        </w:rPr>
+        <w:t xml:space="preserve"> </w:t>
+      </w:r>
+      <w:proofErr w:type="spellStart"/>
+      <w:r>
+        <w:rPr>
+          <w:lang w:val="en-US"/>
+        </w:rPr>
+        <w:t>компоненти</w:t>
+      </w:r>
+      <w:proofErr w:type="spellEnd"/>
+      <w:r>
+        <w:rPr>
+          <w:lang w:val="en-US"/>
+        </w:rPr>
+        <w:t xml:space="preserve"> (Explicit Components</w:t>
       </w:r>
     </w:p>
     <w:p>
@@ -1124,11 +2550,33 @@
           <w:lang w:val="en-US"/>
         </w:rPr>
       </w:pPr>
-      <w:r>
-        <w:rPr>
-          <w:lang w:val="en-US"/>
-        </w:rPr>
-        <w:t>Единична отговорност (Single Responsibility</w:t>
+      <w:proofErr w:type="spellStart"/>
+      <w:r>
+        <w:rPr>
+          <w:lang w:val="en-US"/>
+        </w:rPr>
+        <w:t>Единична</w:t>
+      </w:r>
+      <w:proofErr w:type="spellEnd"/>
+      <w:r>
+        <w:rPr>
+          <w:lang w:val="en-US"/>
+        </w:rPr>
+        <w:t xml:space="preserve"> </w:t>
+      </w:r>
+      <w:proofErr w:type="spellStart"/>
+      <w:r>
+        <w:rPr>
+          <w:lang w:val="en-US"/>
+        </w:rPr>
+        <w:t>отговорност</w:t>
+      </w:r>
+      <w:proofErr w:type="spellEnd"/>
+      <w:r>
+        <w:rPr>
+          <w:lang w:val="en-US"/>
+        </w:rPr>
+        <w:t xml:space="preserve"> (Single Responsibility</w:t>
       </w:r>
       <w:r>
         <w:rPr>
@@ -1160,17 +2608,67 @@
           <w:lang w:val="en-US"/>
         </w:rPr>
       </w:pPr>
-      <w:r>
-        <w:rPr>
-          <w:lang w:val="en-US"/>
-        </w:rPr>
-        <w:t>Не се повтаряйте (Don’t Repeat Yourself </w:t>
-      </w:r>
-      <w:r>
-        <w:rPr>
-          <w:lang w:val="bg-BG"/>
-        </w:rPr>
-        <w:t xml:space="preserve">) –важно е да няма </w:t>
+      <w:proofErr w:type="spellStart"/>
+      <w:r>
+        <w:rPr>
+          <w:lang w:val="en-US"/>
+        </w:rPr>
+        <w:t>Не</w:t>
+      </w:r>
+      <w:proofErr w:type="spellEnd"/>
+      <w:r>
+        <w:rPr>
+          <w:lang w:val="en-US"/>
+        </w:rPr>
+        <w:t xml:space="preserve"> </w:t>
+      </w:r>
+      <w:proofErr w:type="spellStart"/>
+      <w:r>
+        <w:rPr>
+          <w:lang w:val="en-US"/>
+        </w:rPr>
+        <w:t>се</w:t>
+      </w:r>
+      <w:proofErr w:type="spellEnd"/>
+      <w:r>
+        <w:rPr>
+          <w:lang w:val="en-US"/>
+        </w:rPr>
+        <w:t xml:space="preserve"> </w:t>
+      </w:r>
+      <w:proofErr w:type="spellStart"/>
+      <w:r>
+        <w:rPr>
+          <w:lang w:val="en-US"/>
+        </w:rPr>
+        <w:t>повтаряйте</w:t>
+      </w:r>
+      <w:proofErr w:type="spellEnd"/>
+      <w:r>
+        <w:rPr>
+          <w:lang w:val="en-US"/>
+        </w:rPr>
+        <w:t xml:space="preserve"> (Don’t Repeat </w:t>
+      </w:r>
+      <w:proofErr w:type="gramStart"/>
+      <w:r>
+        <w:rPr>
+          <w:lang w:val="en-US"/>
+        </w:rPr>
+        <w:t>Yourself </w:t>
+      </w:r>
+      <w:r>
+        <w:rPr>
+          <w:lang w:val="bg-BG"/>
+        </w:rPr>
+        <w:t>)</w:t>
+      </w:r>
+      <w:proofErr w:type="gramEnd"/>
+      <w:r>
+        <w:rPr>
+          <w:lang w:val="bg-BG"/>
+        </w:rPr>
+        <w:t xml:space="preserve"> –важно е да няма </w:t>
       </w:r>
       <w:r>
         <w:rPr>
@@ -1196,11 +2694,61 @@
           <w:lang w:val="en-US"/>
         </w:rPr>
       </w:pPr>
-      <w:r>
-        <w:rPr>
-          <w:lang w:val="en-US"/>
-        </w:rPr>
-        <w:t>Устойчивост и невежество относно инфраструктурата (Persistence &amp; Infrastructure Ignorance</w:t>
+      <w:proofErr w:type="spellStart"/>
+      <w:r>
+        <w:rPr>
+          <w:lang w:val="en-US"/>
+        </w:rPr>
+        <w:t>Устойчивост</w:t>
+      </w:r>
+      <w:proofErr w:type="spellEnd"/>
+      <w:r>
+        <w:rPr>
+          <w:lang w:val="en-US"/>
+        </w:rPr>
+        <w:t xml:space="preserve"> и </w:t>
+      </w:r>
+      <w:proofErr w:type="spellStart"/>
+      <w:r>
+        <w:rPr>
+          <w:lang w:val="en-US"/>
+        </w:rPr>
+        <w:t>невежество</w:t>
+      </w:r>
+      <w:proofErr w:type="spellEnd"/>
+      <w:r>
+        <w:rPr>
+          <w:lang w:val="en-US"/>
+        </w:rPr>
+        <w:t xml:space="preserve"> </w:t>
+      </w:r>
+      <w:proofErr w:type="spellStart"/>
+      <w:r>
+        <w:rPr>
+          <w:lang w:val="en-US"/>
+        </w:rPr>
+        <w:t>относно</w:t>
+      </w:r>
+      <w:proofErr w:type="spellEnd"/>
+      <w:r>
+        <w:rPr>
+          <w:lang w:val="en-US"/>
+        </w:rPr>
+        <w:t xml:space="preserve"> </w:t>
+      </w:r>
+      <w:proofErr w:type="spellStart"/>
+      <w:r>
+        <w:rPr>
+          <w:lang w:val="en-US"/>
+        </w:rPr>
+        <w:t>инфраструктурата</w:t>
+      </w:r>
+      <w:proofErr w:type="spellEnd"/>
+      <w:r>
+        <w:rPr>
+          <w:lang w:val="en-US"/>
+        </w:rPr>
+        <w:t xml:space="preserve"> (Persistence &amp; Infrastructure Ignorance</w:t>
       </w:r>
       <w:r>
         <w:rPr>
@@ -1220,11 +2768,33 @@
           <w:lang w:val="en-US"/>
         </w:rPr>
       </w:pPr>
-      <w:r>
-        <w:rPr>
-          <w:lang w:val="en-US"/>
-        </w:rPr>
-        <w:t>Презентация Невежество (Presentation Ignorance</w:t>
+      <w:proofErr w:type="spellStart"/>
+      <w:r>
+        <w:rPr>
+          <w:lang w:val="en-US"/>
+        </w:rPr>
+        <w:t>Презентация</w:t>
+      </w:r>
+      <w:proofErr w:type="spellEnd"/>
+      <w:r>
+        <w:rPr>
+          <w:lang w:val="en-US"/>
+        </w:rPr>
+        <w:t xml:space="preserve"> </w:t>
+      </w:r>
+      <w:proofErr w:type="spellStart"/>
+      <w:r>
+        <w:rPr>
+          <w:lang w:val="en-US"/>
+        </w:rPr>
+        <w:t>Невежество</w:t>
+      </w:r>
+      <w:proofErr w:type="spellEnd"/>
+      <w:r>
+        <w:rPr>
+          <w:lang w:val="en-US"/>
+        </w:rPr>
+        <w:t xml:space="preserve"> (Presentation Ignorance</w:t>
       </w:r>
     </w:p>
     <w:p>
@@ -1238,11 +2808,33 @@
           <w:lang w:val="en-US"/>
         </w:rPr>
       </w:pPr>
-      <w:r>
-        <w:rPr>
-          <w:lang w:val="en-US"/>
-        </w:rPr>
-        <w:t>Ограничени контексти (Bounded Contexts</w:t>
+      <w:proofErr w:type="spellStart"/>
+      <w:r>
+        <w:rPr>
+          <w:lang w:val="en-US"/>
+        </w:rPr>
+        <w:t>Ограничени</w:t>
+      </w:r>
+      <w:proofErr w:type="spellEnd"/>
+      <w:r>
+        <w:rPr>
+          <w:lang w:val="en-US"/>
+        </w:rPr>
+        <w:t xml:space="preserve"> </w:t>
+      </w:r>
+      <w:proofErr w:type="spellStart"/>
+      <w:r>
+        <w:rPr>
+          <w:lang w:val="en-US"/>
+        </w:rPr>
+        <w:t>контексти</w:t>
+      </w:r>
+      <w:proofErr w:type="spellEnd"/>
+      <w:r>
+        <w:rPr>
+          <w:lang w:val="en-US"/>
+        </w:rPr>
+        <w:t xml:space="preserve"> (Bounded Contexts</w:t>
       </w:r>
     </w:p>
     <w:p>
@@ -1256,24 +2848,19 @@
           <w:lang w:val="en-US"/>
         </w:rPr>
       </w:pPr>
-      <w:r>
-        <w:rPr>
-          <w:lang w:val="en-US"/>
-        </w:rPr>
-        <w:t xml:space="preserve">Тестваемост (Testability </w:t>
-      </w:r>
-    </w:p>
-    <w:p>
-      <w:pPr>
-        <w:rPr>
-          <w:lang w:val="en-US"/>
-        </w:rPr>
-      </w:pPr>
-      <w:r>
-        <w:rPr>
-          <w:lang w:val="en-US"/>
-        </w:rPr>
-        <w:br w:type="page"/>
+      <w:proofErr w:type="spellStart"/>
+      <w:r>
+        <w:rPr>
+          <w:lang w:val="en-US"/>
+        </w:rPr>
+        <w:t>Тестваемост</w:t>
+      </w:r>
+      <w:proofErr w:type="spellEnd"/>
+      <w:r>
+        <w:rPr>
+          <w:lang w:val="en-US"/>
+        </w:rPr>
+        <w:t xml:space="preserve"> (Testability </w:t>
       </w:r>
     </w:p>
     <w:p>
@@ -1282,19 +2869,21 @@
         <w:ind w:firstLine="0"/>
         <w:jc w:val="left"/>
         <w:rPr>
-          <w:lang w:val="bg-BG"/>
-        </w:rPr>
-      </w:pPr>
-      <w:r>
-        <w:rPr>
-          <w:lang w:val="bg-BG"/>
-        </w:rPr>
-        <w:lastRenderedPageBreak/>
-        <w:t>АААА</w:t>
+          <w:lang w:val="en-US"/>
+        </w:rPr>
+      </w:pPr>
+      <w:r>
+        <w:rPr>
+          <w:lang w:val="en-US"/>
+        </w:rPr>
+        <w:br w:type="page"/>
       </w:r>
     </w:p>
     <w:p>
       <w:pPr>
+        <w:spacing w:after="160" w:line="259" w:lineRule="auto"/>
+        <w:ind w:firstLine="0"/>
+        <w:jc w:val="left"/>
         <w:rPr>
           <w:lang w:val="en-US"/>
         </w:rPr>
@@ -1302,21 +2891,1410 @@
     </w:p>
     <w:p>
       <w:pPr>
+        <w:rPr>
+          <w:lang w:val="en-US"/>
+        </w:rPr>
+      </w:pPr>
+      <w:r>
+        <w:rPr>
+          <w:lang w:val="en-US"/>
+        </w:rPr>
+        <w:br w:type="page"/>
+      </w:r>
+    </w:p>
+    <w:p>
+      <w:pPr>
+        <w:rPr>
+          <w:lang w:val="bg-BG"/>
+        </w:rPr>
+      </w:pPr>
+      <w:r>
+        <w:rPr>
+          <w:lang w:val="bg-BG"/>
+        </w:rPr>
+        <w:lastRenderedPageBreak/>
+        <w:t>Унифицираният език за моделиране (</w:t>
+      </w:r>
+      <w:proofErr w:type="spellStart"/>
+      <w:r>
+        <w:rPr>
+          <w:lang w:val="bg-BG"/>
+        </w:rPr>
+        <w:t>Unified</w:t>
+      </w:r>
+      <w:proofErr w:type="spellEnd"/>
+      <w:r>
+        <w:rPr>
+          <w:lang w:val="bg-BG"/>
+        </w:rPr>
+        <w:t xml:space="preserve"> </w:t>
+      </w:r>
+      <w:proofErr w:type="spellStart"/>
+      <w:r>
+        <w:rPr>
+          <w:lang w:val="bg-BG"/>
+        </w:rPr>
+        <w:t>Modeling</w:t>
+      </w:r>
+      <w:proofErr w:type="spellEnd"/>
+      <w:r>
+        <w:rPr>
+          <w:lang w:val="bg-BG"/>
+        </w:rPr>
+        <w:t xml:space="preserve"> </w:t>
+      </w:r>
+      <w:proofErr w:type="spellStart"/>
+      <w:r>
+        <w:rPr>
+          <w:lang w:val="bg-BG"/>
+        </w:rPr>
+        <w:t>Language</w:t>
+      </w:r>
+      <w:proofErr w:type="spellEnd"/>
+      <w:r>
+        <w:rPr>
+          <w:lang w:val="bg-BG"/>
+        </w:rPr>
+        <w:t>) e графичен език за визуализиране, специфициране, конструиране и документиране на елементите на една софтуерна система.</w:t>
+      </w:r>
+    </w:p>
+    <w:p>
+      <w:pPr>
+        <w:rPr>
+          <w:lang w:val="en-US"/>
+        </w:rPr>
+      </w:pPr>
+      <w:proofErr w:type="spellStart"/>
+      <w:r>
+        <w:rPr>
+          <w:lang w:val="en-US"/>
+        </w:rPr>
+        <w:t>Основни</w:t>
+      </w:r>
+      <w:proofErr w:type="spellEnd"/>
+      <w:r>
+        <w:rPr>
+          <w:lang w:val="en-US"/>
+        </w:rPr>
+        <w:t xml:space="preserve"> </w:t>
+      </w:r>
+      <w:proofErr w:type="spellStart"/>
+      <w:r>
+        <w:rPr>
+          <w:lang w:val="en-US"/>
+        </w:rPr>
+        <w:t>атрибути</w:t>
+      </w:r>
+      <w:proofErr w:type="spellEnd"/>
+      <w:r>
+        <w:rPr>
+          <w:lang w:val="en-US"/>
+        </w:rPr>
+        <w:t xml:space="preserve"> </w:t>
+      </w:r>
+      <w:r>
+        <w:rPr>
+          <w:lang w:val="bg-BG"/>
+        </w:rPr>
+        <w:t xml:space="preserve">на </w:t>
+      </w:r>
+      <w:r>
+        <w:rPr>
+          <w:lang w:val="bg-BG"/>
+        </w:rPr>
+        <w:t>UML</w:t>
+      </w:r>
+      <w:r>
+        <w:rPr>
+          <w:lang w:val="en-US"/>
+        </w:rPr>
+        <w:t>:</w:t>
+      </w:r>
+    </w:p>
+    <w:p>
+      <w:pPr>
+        <w:numPr>
+          <w:ilvl w:val="1"/>
+          <w:numId w:val="7"/>
+        </w:numPr>
+        <w:rPr>
+          <w:lang w:val="en-US"/>
+        </w:rPr>
+      </w:pPr>
+      <w:proofErr w:type="spellStart"/>
+      <w:r>
+        <w:rPr>
+          <w:lang w:val="en-US"/>
+        </w:rPr>
+        <w:t>Визуално</w:t>
+      </w:r>
+      <w:proofErr w:type="spellEnd"/>
+      <w:r>
+        <w:rPr>
+          <w:lang w:val="en-US"/>
+        </w:rPr>
+        <w:t xml:space="preserve"> – </w:t>
+      </w:r>
+      <w:proofErr w:type="spellStart"/>
+      <w:r>
+        <w:rPr>
+          <w:lang w:val="en-US"/>
+        </w:rPr>
+        <w:t>лесно</w:t>
+      </w:r>
+      <w:proofErr w:type="spellEnd"/>
+      <w:r>
+        <w:rPr>
+          <w:lang w:val="en-US"/>
+        </w:rPr>
+        <w:t xml:space="preserve"> </w:t>
+      </w:r>
+      <w:proofErr w:type="spellStart"/>
+      <w:r>
+        <w:rPr>
+          <w:lang w:val="en-US"/>
+        </w:rPr>
+        <w:t>се</w:t>
+      </w:r>
+      <w:proofErr w:type="spellEnd"/>
+      <w:r>
+        <w:rPr>
+          <w:lang w:val="en-US"/>
+        </w:rPr>
+        <w:t xml:space="preserve"> </w:t>
+      </w:r>
+      <w:proofErr w:type="spellStart"/>
+      <w:r>
+        <w:rPr>
+          <w:lang w:val="en-US"/>
+        </w:rPr>
+        <w:t>вижда</w:t>
+      </w:r>
+      <w:proofErr w:type="spellEnd"/>
+      <w:r>
+        <w:rPr>
+          <w:lang w:val="en-US"/>
+        </w:rPr>
+        <w:t xml:space="preserve"> </w:t>
+      </w:r>
+      <w:proofErr w:type="spellStart"/>
+      <w:r>
+        <w:rPr>
+          <w:lang w:val="en-US"/>
+        </w:rPr>
+        <w:t>представянето</w:t>
+      </w:r>
+      <w:proofErr w:type="spellEnd"/>
+      <w:r>
+        <w:rPr>
+          <w:lang w:val="en-US"/>
+        </w:rPr>
+        <w:t xml:space="preserve"> </w:t>
+      </w:r>
+      <w:proofErr w:type="spellStart"/>
+      <w:r>
+        <w:rPr>
+          <w:lang w:val="en-US"/>
+        </w:rPr>
+        <w:t>на</w:t>
+      </w:r>
+      <w:proofErr w:type="spellEnd"/>
+      <w:r>
+        <w:rPr>
+          <w:lang w:val="en-US"/>
+        </w:rPr>
+        <w:t xml:space="preserve"> </w:t>
+      </w:r>
+      <w:proofErr w:type="spellStart"/>
+      <w:proofErr w:type="gramStart"/>
+      <w:r>
+        <w:rPr>
+          <w:lang w:val="en-US"/>
+        </w:rPr>
+        <w:t>архитектурата</w:t>
+      </w:r>
+      <w:proofErr w:type="spellEnd"/>
+      <w:r>
+        <w:rPr>
+          <w:lang w:val="bg-BG"/>
+        </w:rPr>
+        <w:t>;</w:t>
+      </w:r>
+      <w:proofErr w:type="gramEnd"/>
+    </w:p>
+    <w:p>
+      <w:pPr>
+        <w:numPr>
+          <w:ilvl w:val="1"/>
+          <w:numId w:val="7"/>
+        </w:numPr>
+        <w:rPr>
+          <w:lang w:val="en-US"/>
+        </w:rPr>
+      </w:pPr>
+      <w:proofErr w:type="spellStart"/>
+      <w:r>
+        <w:rPr>
+          <w:lang w:val="en-US"/>
+        </w:rPr>
+        <w:t>Абстрактно</w:t>
+      </w:r>
+      <w:proofErr w:type="spellEnd"/>
+      <w:r>
+        <w:rPr>
+          <w:lang w:val="en-US"/>
+        </w:rPr>
+        <w:t xml:space="preserve"> – </w:t>
+      </w:r>
+      <w:proofErr w:type="spellStart"/>
+      <w:r>
+        <w:rPr>
+          <w:lang w:val="en-US"/>
+        </w:rPr>
+        <w:t>стои</w:t>
+      </w:r>
+      <w:proofErr w:type="spellEnd"/>
+      <w:r>
+        <w:rPr>
+          <w:lang w:val="en-US"/>
+        </w:rPr>
+        <w:t xml:space="preserve"> </w:t>
+      </w:r>
+      <w:proofErr w:type="spellStart"/>
+      <w:r>
+        <w:rPr>
+          <w:lang w:val="en-US"/>
+        </w:rPr>
+        <w:t>далеч</w:t>
+      </w:r>
+      <w:proofErr w:type="spellEnd"/>
+      <w:r>
+        <w:rPr>
+          <w:lang w:val="en-US"/>
+        </w:rPr>
+        <w:t xml:space="preserve"> </w:t>
+      </w:r>
+      <w:proofErr w:type="spellStart"/>
+      <w:r>
+        <w:rPr>
+          <w:lang w:val="en-US"/>
+        </w:rPr>
+        <w:t>от</w:t>
+      </w:r>
+      <w:proofErr w:type="spellEnd"/>
+      <w:r>
+        <w:rPr>
+          <w:lang w:val="en-US"/>
+        </w:rPr>
+        <w:t xml:space="preserve"> </w:t>
+      </w:r>
+      <w:proofErr w:type="spellStart"/>
+      <w:r>
+        <w:rPr>
+          <w:lang w:val="en-US"/>
+        </w:rPr>
+        <w:t>детайлите</w:t>
+      </w:r>
+      <w:proofErr w:type="spellEnd"/>
+      <w:r>
+        <w:rPr>
+          <w:lang w:val="en-US"/>
+        </w:rPr>
+        <w:t xml:space="preserve"> </w:t>
+      </w:r>
+      <w:proofErr w:type="spellStart"/>
+      <w:r>
+        <w:rPr>
+          <w:lang w:val="en-US"/>
+        </w:rPr>
+        <w:t>на</w:t>
+      </w:r>
+      <w:proofErr w:type="spellEnd"/>
+      <w:r>
+        <w:rPr>
+          <w:lang w:val="en-US"/>
+        </w:rPr>
+        <w:t xml:space="preserve"> </w:t>
+      </w:r>
+      <w:proofErr w:type="spellStart"/>
+      <w:proofErr w:type="gramStart"/>
+      <w:r>
+        <w:rPr>
+          <w:lang w:val="en-US"/>
+        </w:rPr>
+        <w:t>изпълнението</w:t>
+      </w:r>
+      <w:proofErr w:type="spellEnd"/>
+      <w:r>
+        <w:rPr>
+          <w:lang w:val="bg-BG"/>
+        </w:rPr>
+        <w:t>;</w:t>
+      </w:r>
+      <w:proofErr w:type="gramEnd"/>
+    </w:p>
+    <w:p>
+      <w:pPr>
+        <w:numPr>
+          <w:ilvl w:val="1"/>
+          <w:numId w:val="7"/>
+        </w:numPr>
+        <w:rPr>
+          <w:lang w:val="en-US"/>
+        </w:rPr>
+      </w:pPr>
+      <w:proofErr w:type="spellStart"/>
+      <w:r>
+        <w:rPr>
+          <w:lang w:val="en-US"/>
+        </w:rPr>
+        <w:t>Описателен</w:t>
+      </w:r>
+      <w:proofErr w:type="spellEnd"/>
+      <w:r>
+        <w:rPr>
+          <w:lang w:val="en-US"/>
+        </w:rPr>
+        <w:t xml:space="preserve"> – </w:t>
+      </w:r>
+      <w:proofErr w:type="spellStart"/>
+      <w:r>
+        <w:rPr>
+          <w:lang w:val="en-US"/>
+        </w:rPr>
+        <w:t>показва</w:t>
+      </w:r>
+      <w:proofErr w:type="spellEnd"/>
+      <w:r>
+        <w:rPr>
+          <w:lang w:val="en-US"/>
+        </w:rPr>
+        <w:t xml:space="preserve"> </w:t>
+      </w:r>
+      <w:proofErr w:type="spellStart"/>
+      <w:r>
+        <w:rPr>
+          <w:lang w:val="en-US"/>
+        </w:rPr>
+        <w:t>пълното</w:t>
+      </w:r>
+      <w:proofErr w:type="spellEnd"/>
+      <w:r>
+        <w:rPr>
+          <w:lang w:val="en-US"/>
+        </w:rPr>
+        <w:t xml:space="preserve"> </w:t>
+      </w:r>
+      <w:proofErr w:type="spellStart"/>
+      <w:proofErr w:type="gramStart"/>
+      <w:r>
+        <w:rPr>
+          <w:lang w:val="en-US"/>
+        </w:rPr>
+        <w:t>представяне</w:t>
+      </w:r>
+      <w:proofErr w:type="spellEnd"/>
+      <w:r>
+        <w:rPr>
+          <w:lang w:val="bg-BG"/>
+        </w:rPr>
+        <w:t>;</w:t>
+      </w:r>
+      <w:proofErr w:type="gramEnd"/>
+    </w:p>
+    <w:p>
+      <w:pPr>
+        <w:numPr>
+          <w:ilvl w:val="1"/>
+          <w:numId w:val="7"/>
+        </w:numPr>
+        <w:rPr>
+          <w:lang w:val="en-US"/>
+        </w:rPr>
+      </w:pPr>
+      <w:proofErr w:type="spellStart"/>
+      <w:r>
+        <w:rPr>
+          <w:lang w:val="en-US"/>
+        </w:rPr>
+        <w:t>Стандарт</w:t>
+      </w:r>
+      <w:proofErr w:type="spellEnd"/>
+      <w:r>
+        <w:rPr>
+          <w:lang w:val="en-US"/>
+        </w:rPr>
+        <w:t xml:space="preserve"> – UML е</w:t>
+      </w:r>
+      <w:r>
+        <w:rPr>
+          <w:lang w:val="bg-BG"/>
+        </w:rPr>
+        <w:t xml:space="preserve"> </w:t>
+      </w:r>
+      <w:proofErr w:type="spellStart"/>
+      <w:r>
+        <w:rPr>
+          <w:lang w:val="bg-BG"/>
+        </w:rPr>
+        <w:t>отвърден</w:t>
+      </w:r>
+      <w:proofErr w:type="spellEnd"/>
+      <w:r>
+        <w:rPr>
+          <w:lang w:val="en-US"/>
+        </w:rPr>
+        <w:t xml:space="preserve"> </w:t>
+      </w:r>
+      <w:proofErr w:type="spellStart"/>
+      <w:r>
+        <w:rPr>
+          <w:lang w:val="en-US"/>
+        </w:rPr>
+        <w:t>светов</w:t>
+      </w:r>
+      <w:r>
+        <w:rPr>
+          <w:lang w:val="bg-BG"/>
+        </w:rPr>
+        <w:t>ен</w:t>
+      </w:r>
+      <w:proofErr w:type="spellEnd"/>
+      <w:r>
+        <w:rPr>
+          <w:lang w:val="en-US"/>
+        </w:rPr>
+        <w:t xml:space="preserve"> </w:t>
+      </w:r>
+      <w:proofErr w:type="spellStart"/>
+      <w:proofErr w:type="gramStart"/>
+      <w:r>
+        <w:rPr>
+          <w:lang w:val="en-US"/>
+        </w:rPr>
+        <w:t>стандарт</w:t>
+      </w:r>
+      <w:proofErr w:type="spellEnd"/>
+      <w:r>
+        <w:rPr>
+          <w:lang w:val="bg-BG"/>
+        </w:rPr>
+        <w:t>;</w:t>
+      </w:r>
+      <w:proofErr w:type="gramEnd"/>
+    </w:p>
+    <w:p>
+      <w:pPr>
+        <w:numPr>
+          <w:ilvl w:val="1"/>
+          <w:numId w:val="7"/>
+        </w:numPr>
+        <w:rPr>
+          <w:lang w:val="en-US"/>
+        </w:rPr>
+      </w:pPr>
+      <w:proofErr w:type="spellStart"/>
+      <w:r>
+        <w:rPr>
+          <w:lang w:val="en-US"/>
+        </w:rPr>
+        <w:t>Поддържа</w:t>
+      </w:r>
+      <w:proofErr w:type="spellEnd"/>
+      <w:r>
+        <w:rPr>
+          <w:lang w:val="en-US"/>
+        </w:rPr>
+        <w:t xml:space="preserve"> </w:t>
+      </w:r>
+      <w:proofErr w:type="spellStart"/>
+      <w:r>
+        <w:rPr>
+          <w:lang w:val="en-US"/>
+        </w:rPr>
+        <w:t>генериране</w:t>
+      </w:r>
+      <w:proofErr w:type="spellEnd"/>
+      <w:r>
+        <w:rPr>
+          <w:lang w:val="en-US"/>
+        </w:rPr>
+        <w:t xml:space="preserve"> </w:t>
+      </w:r>
+      <w:proofErr w:type="spellStart"/>
+      <w:r>
+        <w:rPr>
+          <w:lang w:val="en-US"/>
+        </w:rPr>
+        <w:t>на</w:t>
+      </w:r>
+      <w:proofErr w:type="spellEnd"/>
+      <w:r>
+        <w:rPr>
+          <w:lang w:val="en-US"/>
+        </w:rPr>
+        <w:t xml:space="preserve"> </w:t>
+      </w:r>
+      <w:proofErr w:type="spellStart"/>
+      <w:r>
+        <w:rPr>
+          <w:lang w:val="en-US"/>
+        </w:rPr>
+        <w:t>код</w:t>
+      </w:r>
+      <w:proofErr w:type="spellEnd"/>
+      <w:r>
+        <w:rPr>
+          <w:lang w:val="en-US"/>
+        </w:rPr>
+        <w:t xml:space="preserve"> – </w:t>
+      </w:r>
+      <w:proofErr w:type="spellStart"/>
+      <w:r>
+        <w:rPr>
+          <w:lang w:val="en-US"/>
+        </w:rPr>
+        <w:t>определени</w:t>
+      </w:r>
+      <w:proofErr w:type="spellEnd"/>
+      <w:r>
+        <w:rPr>
+          <w:lang w:val="en-US"/>
+        </w:rPr>
+        <w:t xml:space="preserve"> </w:t>
+      </w:r>
+      <w:proofErr w:type="spellStart"/>
+      <w:r>
+        <w:rPr>
+          <w:lang w:val="en-US"/>
+        </w:rPr>
+        <w:t>секции</w:t>
+      </w:r>
+      <w:proofErr w:type="spellEnd"/>
+      <w:r>
+        <w:rPr>
+          <w:lang w:val="en-US"/>
+        </w:rPr>
+        <w:t xml:space="preserve"> </w:t>
+      </w:r>
+      <w:proofErr w:type="spellStart"/>
+      <w:r>
+        <w:rPr>
+          <w:lang w:val="en-US"/>
+        </w:rPr>
+        <w:t>могат</w:t>
+      </w:r>
+      <w:proofErr w:type="spellEnd"/>
+      <w:r>
+        <w:rPr>
+          <w:lang w:val="en-US"/>
+        </w:rPr>
+        <w:t xml:space="preserve"> </w:t>
+      </w:r>
+      <w:proofErr w:type="spellStart"/>
+      <w:r>
+        <w:rPr>
+          <w:lang w:val="en-US"/>
+        </w:rPr>
+        <w:t>да</w:t>
+      </w:r>
+      <w:proofErr w:type="spellEnd"/>
+      <w:r>
+        <w:rPr>
+          <w:lang w:val="en-US"/>
+        </w:rPr>
+        <w:t xml:space="preserve"> </w:t>
+      </w:r>
+      <w:proofErr w:type="spellStart"/>
+      <w:r>
+        <w:rPr>
+          <w:lang w:val="en-US"/>
+        </w:rPr>
+        <w:t>бъдат</w:t>
+      </w:r>
+      <w:proofErr w:type="spellEnd"/>
+      <w:r>
+        <w:rPr>
+          <w:lang w:val="en-US"/>
+        </w:rPr>
+        <w:t xml:space="preserve"> </w:t>
+      </w:r>
+      <w:proofErr w:type="spellStart"/>
+      <w:r>
+        <w:rPr>
+          <w:lang w:val="en-US"/>
+        </w:rPr>
+        <w:t>конвертирани</w:t>
+      </w:r>
+      <w:proofErr w:type="spellEnd"/>
+      <w:r>
+        <w:rPr>
+          <w:lang w:val="en-US"/>
+        </w:rPr>
+        <w:t xml:space="preserve"> в </w:t>
+      </w:r>
+      <w:proofErr w:type="spellStart"/>
+      <w:proofErr w:type="gramStart"/>
+      <w:r>
+        <w:rPr>
+          <w:lang w:val="en-US"/>
+        </w:rPr>
+        <w:t>код</w:t>
+      </w:r>
+      <w:proofErr w:type="spellEnd"/>
+      <w:r>
+        <w:rPr>
+          <w:lang w:val="bg-BG"/>
+        </w:rPr>
+        <w:t>;</w:t>
+      </w:r>
+      <w:proofErr w:type="gramEnd"/>
+    </w:p>
+    <w:p>
+      <w:pPr>
+        <w:rPr>
+          <w:lang w:val="en-US"/>
+        </w:rPr>
+      </w:pPr>
+      <w:proofErr w:type="spellStart"/>
+      <w:r>
+        <w:rPr>
+          <w:lang w:val="en-US"/>
+        </w:rPr>
+        <w:t>Типове</w:t>
+      </w:r>
+      <w:proofErr w:type="spellEnd"/>
+      <w:r>
+        <w:rPr>
+          <w:lang w:val="en-US"/>
+        </w:rPr>
+        <w:t xml:space="preserve"> UML </w:t>
+      </w:r>
+      <w:proofErr w:type="spellStart"/>
+      <w:r>
+        <w:rPr>
+          <w:lang w:val="en-US"/>
+        </w:rPr>
+        <w:t>модели</w:t>
+      </w:r>
+      <w:proofErr w:type="spellEnd"/>
+      <w:r>
+        <w:rPr>
+          <w:lang w:val="en-US"/>
+        </w:rPr>
+        <w:t>:</w:t>
+      </w:r>
+    </w:p>
+    <w:p>
+      <w:pPr>
+        <w:numPr>
+          <w:ilvl w:val="1"/>
+          <w:numId w:val="8"/>
+        </w:numPr>
+        <w:rPr>
+          <w:lang w:val="en-US"/>
+        </w:rPr>
+      </w:pPr>
+      <w:r>
+        <w:rPr>
+          <w:lang w:val="bg-BG"/>
+        </w:rPr>
+        <w:t>Бизнес модел</w:t>
+      </w:r>
+      <w:r>
+        <w:rPr>
+          <w:lang w:val="bg-BG"/>
+        </w:rPr>
+        <w:t xml:space="preserve"> – нетехнически, детайлен, приемайки системата като черна кутия.</w:t>
+      </w:r>
+    </w:p>
+    <w:p>
+      <w:pPr>
+        <w:numPr>
+          <w:ilvl w:val="1"/>
+          <w:numId w:val="8"/>
+        </w:numPr>
+        <w:rPr>
+          <w:lang w:val="en-US"/>
+        </w:rPr>
+      </w:pPr>
+      <w:r>
+        <w:rPr>
+          <w:lang w:val="bg-BG"/>
+        </w:rPr>
+        <w:t>ИТ модел – разделя се на</w:t>
+      </w:r>
+      <w:r>
+        <w:rPr>
+          <w:lang w:val="bg-BG"/>
+        </w:rPr>
+        <w:t xml:space="preserve"> </w:t>
+      </w:r>
+      <w:r>
+        <w:rPr>
+          <w:lang w:val="bg-BG"/>
+        </w:rPr>
+        <w:t>статични</w:t>
+      </w:r>
+      <w:r>
+        <w:rPr>
+          <w:lang w:val="bg-BG"/>
+        </w:rPr>
+        <w:t xml:space="preserve"> (</w:t>
+      </w:r>
+      <w:r>
+        <w:rPr>
+          <w:lang w:val="bg-BG"/>
+        </w:rPr>
+        <w:t>с</w:t>
+      </w:r>
+      <w:r>
+        <w:rPr>
+          <w:lang w:val="bg-BG"/>
+        </w:rPr>
+        <w:t>труктурни</w:t>
+      </w:r>
+      <w:r>
+        <w:rPr>
+          <w:lang w:val="bg-BG"/>
+        </w:rPr>
+        <w:t>), които изобразяват к</w:t>
+      </w:r>
+      <w:r>
+        <w:rPr>
+          <w:lang w:val="bg-BG"/>
+        </w:rPr>
+        <w:t>ак се съчетават различните елементи</w:t>
+      </w:r>
+      <w:r>
+        <w:rPr>
+          <w:lang w:val="bg-BG"/>
+        </w:rPr>
+        <w:t>, и динамични (</w:t>
+      </w:r>
+      <w:r>
+        <w:rPr>
+          <w:lang w:val="bg-BG"/>
+        </w:rPr>
+        <w:t>Поведенчески</w:t>
+      </w:r>
+      <w:r>
+        <w:rPr>
+          <w:lang w:val="bg-BG"/>
+        </w:rPr>
+        <w:t>), които се фокусират върху взаимоотношенията.</w:t>
+      </w:r>
+    </w:p>
+    <w:p>
+      <w:pPr>
+        <w:rPr>
+          <w:lang w:val="en-US"/>
+        </w:rPr>
+      </w:pPr>
+      <w:r>
+        <w:rPr>
+          <w:lang w:val="en-US"/>
+        </w:rPr>
+        <w:t xml:space="preserve">UML </w:t>
+      </w:r>
+      <w:proofErr w:type="spellStart"/>
+      <w:r>
+        <w:rPr>
+          <w:lang w:val="en-US"/>
+        </w:rPr>
+        <w:t>диаграми</w:t>
+      </w:r>
+      <w:proofErr w:type="spellEnd"/>
+      <w:r>
+        <w:rPr>
+          <w:lang w:val="en-US"/>
+        </w:rPr>
+        <w:t xml:space="preserve"> в </w:t>
+      </w:r>
+      <w:proofErr w:type="spellStart"/>
+      <w:r>
+        <w:rPr>
+          <w:lang w:val="en-US"/>
+        </w:rPr>
+        <w:t>архитектурата</w:t>
+      </w:r>
+      <w:proofErr w:type="spellEnd"/>
+      <w:r>
+        <w:rPr>
+          <w:lang w:val="bg-BG"/>
+        </w:rPr>
+        <w:t>:</w:t>
+      </w:r>
+    </w:p>
+    <w:p>
+      <w:pPr>
+        <w:tabs>
+          <w:tab w:val="left" w:pos="5625"/>
+        </w:tabs>
+        <w:rPr>
+          <w:lang w:val="bg-BG"/>
+        </w:rPr>
+      </w:pPr>
+      <w:r>
+        <w:drawing>
+          <wp:inline distT="0" distB="0" distL="0" distR="0" wp14:anchorId="036B8F30" wp14:editId="09236BB1">
+            <wp:extent cx="5731510" cy="2024380"/>
+            <wp:effectExtent l="190500" t="190500" r="193040" b="185420"/>
+            <wp:docPr id="8" name="Picture 7">
+              <a:extLst xmlns:a="http://schemas.openxmlformats.org/drawingml/2006/main">
+                <a:ext uri="{FF2B5EF4-FFF2-40B4-BE49-F238E27FC236}">
+                  <a16:creationId xmlns:a16="http://schemas.microsoft.com/office/drawing/2014/main" id="{3068DB0A-8854-4167-A04F-258A9AE49163}"/>
+                </a:ext>
+              </a:extLst>
+            </wp:docPr>
+            <wp:cNvGraphicFramePr>
+              <a:graphicFrameLocks xmlns:a="http://schemas.openxmlformats.org/drawingml/2006/main" noChangeAspect="1"/>
+            </wp:cNvGraphicFramePr>
+            <a:graphic xmlns:a="http://schemas.openxmlformats.org/drawingml/2006/main">
+              <a:graphicData uri="http://schemas.openxmlformats.org/drawingml/2006/picture">
+                <pic:pic xmlns:pic="http://schemas.openxmlformats.org/drawingml/2006/picture">
+                  <pic:nvPicPr>
+                    <pic:cNvPr id="8" name="Picture 7">
+                      <a:extLst>
+                        <a:ext uri="{FF2B5EF4-FFF2-40B4-BE49-F238E27FC236}">
+                          <a16:creationId xmlns:a16="http://schemas.microsoft.com/office/drawing/2014/main" id="{3068DB0A-8854-4167-A04F-258A9AE49163}"/>
+                        </a:ext>
+                      </a:extLst>
+                    </pic:cNvPr>
+                    <pic:cNvPicPr>
+                      <a:picLocks noChangeAspect="1"/>
+                    </pic:cNvPicPr>
+                  </pic:nvPicPr>
+                  <pic:blipFill>
+                    <a:blip r:embed="rId6"/>
+                    <a:stretch>
+                      <a:fillRect/>
+                    </a:stretch>
+                  </pic:blipFill>
+                  <pic:spPr>
+                    <a:xfrm>
+                      <a:off x="0" y="0"/>
+                      <a:ext cx="5731510" cy="2024380"/>
+                    </a:xfrm>
+                    <a:prstGeom prst="rect">
+                      <a:avLst/>
+                    </a:prstGeom>
+                    <a:ln>
+                      <a:noFill/>
+                    </a:ln>
+                    <a:effectLst>
+                      <a:outerShdw blurRad="190500" algn="tl" rotWithShape="0">
+                        <a:srgbClr val="000000">
+                          <a:alpha val="70000"/>
+                        </a:srgbClr>
+                      </a:outerShdw>
+                    </a:effectLst>
+                  </pic:spPr>
+                </pic:pic>
+              </a:graphicData>
+            </a:graphic>
+          </wp:inline>
+        </w:drawing>
+      </w:r>
+    </w:p>
+    <w:p>
+      <w:pPr>
         <w:spacing w:after="160" w:line="259" w:lineRule="auto"/>
         <w:ind w:left="720" w:firstLine="0"/>
         <w:rPr>
           <w:lang w:val="bg-BG"/>
         </w:rPr>
       </w:pPr>
-      <w:r>
-        <w:rPr>
-          <w:lang w:val="en-US"/>
-        </w:rPr>
-        <w:br w:type="page"/>
-      </w:r>
     </w:p>
     <w:p>
       <w:pPr>
+        <w:spacing w:after="160" w:line="259" w:lineRule="auto"/>
+        <w:ind w:firstLine="0"/>
+        <w:jc w:val="left"/>
+        <w:rPr>
+          <w:lang w:val="bg-BG"/>
+        </w:rPr>
+      </w:pPr>
+      <w:r>
+        <w:rPr>
+          <w:lang w:val="bg-BG"/>
+        </w:rPr>
+        <w:br w:type="page"/>
+      </w:r>
+    </w:p>
+    <w:p>
+      <w:pPr>
+        <w:spacing w:after="160" w:line="259" w:lineRule="auto"/>
+        <w:ind w:left="720" w:firstLine="0"/>
+        <w:rPr>
+          <w:lang w:val="bg-BG"/>
+        </w:rPr>
+      </w:pPr>
+    </w:p>
+    <w:p>
+      <w:pPr>
+        <w:spacing w:after="160" w:line="259" w:lineRule="auto"/>
+        <w:ind w:firstLine="0"/>
+        <w:jc w:val="left"/>
+        <w:rPr>
+          <w:lang w:val="en-US"/>
+        </w:rPr>
+      </w:pPr>
+      <w:r>
+        <w:rPr>
+          <w:lang w:val="bg-BG"/>
+        </w:rPr>
+        <w:t>Стратегии за проектиране на UML</w:t>
+      </w:r>
+      <w:r>
+        <w:rPr>
+          <w:lang w:val="en-US"/>
+        </w:rPr>
+        <w:t>:</w:t>
+      </w:r>
+    </w:p>
+    <w:p>
+      <w:pPr>
+        <w:numPr>
+          <w:ilvl w:val="1"/>
+          <w:numId w:val="9"/>
+        </w:numPr>
+        <w:spacing w:after="160" w:line="259" w:lineRule="auto"/>
+        <w:rPr>
+          <w:lang w:val="en-US"/>
+        </w:rPr>
+      </w:pPr>
+      <w:r>
+        <w:rPr>
+          <w:lang w:val="en-GB"/>
+        </w:rPr>
+        <w:t xml:space="preserve">UML </w:t>
+      </w:r>
+      <w:r>
+        <w:rPr>
+          <w:lang w:val="bg-BG"/>
+        </w:rPr>
+        <w:t>като скица</w:t>
+      </w:r>
+      <w:r>
+        <w:rPr>
+          <w:lang w:val="bg-BG"/>
+        </w:rPr>
+        <w:t xml:space="preserve"> </w:t>
+      </w:r>
+      <w:r>
+        <w:rPr>
+          <w:lang w:val="bg-BG"/>
+        </w:rPr>
+        <w:t>–</w:t>
+      </w:r>
+      <w:r>
+        <w:rPr>
+          <w:lang w:val="bg-BG"/>
+        </w:rPr>
+        <w:t>п</w:t>
+      </w:r>
+      <w:r>
+        <w:rPr>
+          <w:lang w:val="bg-BG"/>
+        </w:rPr>
+        <w:t xml:space="preserve">редназначен </w:t>
+      </w:r>
+      <w:r>
+        <w:rPr>
+          <w:lang w:val="bg-BG"/>
+        </w:rPr>
+        <w:t>към</w:t>
+      </w:r>
+      <w:r>
+        <w:rPr>
+          <w:lang w:val="bg-BG"/>
+        </w:rPr>
+        <w:t xml:space="preserve"> общи </w:t>
+      </w:r>
+      <w:proofErr w:type="gramStart"/>
+      <w:r>
+        <w:rPr>
+          <w:lang w:val="bg-BG"/>
+        </w:rPr>
+        <w:t>насоки</w:t>
+      </w:r>
+      <w:r>
+        <w:rPr>
+          <w:lang w:val="bg-BG"/>
+        </w:rPr>
+        <w:t>;</w:t>
+      </w:r>
+      <w:proofErr w:type="gramEnd"/>
+    </w:p>
+    <w:p>
+      <w:pPr>
+        <w:numPr>
+          <w:ilvl w:val="1"/>
+          <w:numId w:val="9"/>
+        </w:numPr>
+        <w:spacing w:after="160" w:line="259" w:lineRule="auto"/>
+        <w:rPr>
+          <w:lang w:val="en-GB"/>
+        </w:rPr>
+      </w:pPr>
+      <w:r>
+        <w:rPr>
+          <w:lang w:val="en-GB"/>
+        </w:rPr>
+        <w:t xml:space="preserve">UML </w:t>
+      </w:r>
+      <w:proofErr w:type="spellStart"/>
+      <w:r>
+        <w:rPr>
+          <w:lang w:val="en-GB"/>
+        </w:rPr>
+        <w:t>като</w:t>
+      </w:r>
+      <w:proofErr w:type="spellEnd"/>
+      <w:r>
+        <w:rPr>
+          <w:lang w:val="en-GB"/>
+        </w:rPr>
+        <w:t xml:space="preserve"> </w:t>
+      </w:r>
+      <w:proofErr w:type="spellStart"/>
+      <w:r>
+        <w:rPr>
+          <w:lang w:val="en-GB"/>
+        </w:rPr>
+        <w:t>план</w:t>
+      </w:r>
+      <w:proofErr w:type="spellEnd"/>
+      <w:r>
+        <w:rPr>
+          <w:lang w:val="en-GB"/>
+        </w:rPr>
+        <w:t xml:space="preserve"> - </w:t>
+      </w:r>
+      <w:r>
+        <w:rPr>
+          <w:lang w:val="bg-BG"/>
+        </w:rPr>
+        <w:t>м</w:t>
+      </w:r>
+      <w:proofErr w:type="spellStart"/>
+      <w:r>
+        <w:rPr>
+          <w:lang w:val="en-GB"/>
+        </w:rPr>
+        <w:t>ного</w:t>
+      </w:r>
+      <w:proofErr w:type="spellEnd"/>
+      <w:r>
+        <w:rPr>
+          <w:lang w:val="en-GB"/>
+        </w:rPr>
+        <w:t xml:space="preserve"> </w:t>
+      </w:r>
+      <w:proofErr w:type="spellStart"/>
+      <w:r>
+        <w:rPr>
+          <w:lang w:val="en-GB"/>
+        </w:rPr>
+        <w:t>подробен</w:t>
+      </w:r>
+      <w:proofErr w:type="spellEnd"/>
+      <w:r>
+        <w:rPr>
+          <w:lang w:val="en-GB"/>
+        </w:rPr>
+        <w:t xml:space="preserve">, </w:t>
+      </w:r>
+      <w:proofErr w:type="spellStart"/>
+      <w:r>
+        <w:rPr>
+          <w:lang w:val="en-GB"/>
+        </w:rPr>
+        <w:t>може</w:t>
+      </w:r>
+      <w:proofErr w:type="spellEnd"/>
+      <w:r>
+        <w:rPr>
+          <w:lang w:val="en-GB"/>
+        </w:rPr>
+        <w:t xml:space="preserve"> </w:t>
+      </w:r>
+      <w:proofErr w:type="spellStart"/>
+      <w:r>
+        <w:rPr>
+          <w:lang w:val="en-GB"/>
+        </w:rPr>
+        <w:t>да</w:t>
+      </w:r>
+      <w:proofErr w:type="spellEnd"/>
+      <w:r>
+        <w:rPr>
+          <w:lang w:val="bg-BG"/>
+        </w:rPr>
+        <w:t xml:space="preserve"> се</w:t>
+      </w:r>
+      <w:r>
+        <w:rPr>
+          <w:lang w:val="en-GB"/>
+        </w:rPr>
+        <w:t xml:space="preserve"> </w:t>
+      </w:r>
+      <w:proofErr w:type="spellStart"/>
+      <w:r>
+        <w:rPr>
+          <w:lang w:val="en-GB"/>
+        </w:rPr>
+        <w:t>пишете</w:t>
+      </w:r>
+      <w:proofErr w:type="spellEnd"/>
+      <w:r>
+        <w:rPr>
+          <w:lang w:val="en-GB"/>
+        </w:rPr>
+        <w:t xml:space="preserve"> </w:t>
+      </w:r>
+      <w:proofErr w:type="spellStart"/>
+      <w:r>
+        <w:rPr>
+          <w:lang w:val="en-GB"/>
+        </w:rPr>
+        <w:t>код</w:t>
+      </w:r>
+      <w:proofErr w:type="spellEnd"/>
+      <w:r>
+        <w:rPr>
+          <w:lang w:val="en-GB"/>
+        </w:rPr>
+        <w:t xml:space="preserve"> </w:t>
+      </w:r>
+      <w:proofErr w:type="spellStart"/>
+      <w:r>
+        <w:rPr>
+          <w:lang w:val="en-GB"/>
+        </w:rPr>
+        <w:t>въз</w:t>
+      </w:r>
+      <w:proofErr w:type="spellEnd"/>
+      <w:r>
+        <w:rPr>
+          <w:lang w:val="en-GB"/>
+        </w:rPr>
+        <w:t xml:space="preserve"> </w:t>
+      </w:r>
+      <w:proofErr w:type="spellStart"/>
+      <w:r>
+        <w:rPr>
+          <w:lang w:val="en-GB"/>
+        </w:rPr>
+        <w:t>основа</w:t>
+      </w:r>
+      <w:proofErr w:type="spellEnd"/>
+      <w:r>
+        <w:rPr>
+          <w:lang w:val="en-GB"/>
+        </w:rPr>
+        <w:t xml:space="preserve"> </w:t>
+      </w:r>
+      <w:proofErr w:type="spellStart"/>
+      <w:r>
+        <w:rPr>
+          <w:lang w:val="en-GB"/>
+        </w:rPr>
+        <w:t>на</w:t>
+      </w:r>
+      <w:proofErr w:type="spellEnd"/>
+      <w:r>
+        <w:rPr>
+          <w:lang w:val="en-GB"/>
+        </w:rPr>
+        <w:t xml:space="preserve"> </w:t>
+      </w:r>
+      <w:proofErr w:type="spellStart"/>
+      <w:proofErr w:type="gramStart"/>
+      <w:r>
+        <w:rPr>
+          <w:lang w:val="en-GB"/>
+        </w:rPr>
+        <w:t>диаграмите</w:t>
+      </w:r>
+      <w:proofErr w:type="spellEnd"/>
+      <w:r>
+        <w:rPr>
+          <w:lang w:val="bg-BG"/>
+        </w:rPr>
+        <w:t>;</w:t>
+      </w:r>
+      <w:proofErr w:type="gramEnd"/>
+    </w:p>
+    <w:p>
+      <w:pPr>
+        <w:numPr>
+          <w:ilvl w:val="1"/>
+          <w:numId w:val="9"/>
+        </w:numPr>
+        <w:spacing w:after="160" w:line="259" w:lineRule="auto"/>
+        <w:rPr>
+          <w:lang w:val="en-US"/>
+        </w:rPr>
+      </w:pPr>
+      <w:r>
+        <w:rPr>
+          <w:lang w:val="en-GB"/>
+        </w:rPr>
+        <w:t xml:space="preserve">UML </w:t>
+      </w:r>
+      <w:proofErr w:type="spellStart"/>
+      <w:r>
+        <w:rPr>
+          <w:lang w:val="en-GB"/>
+        </w:rPr>
+        <w:t>като</w:t>
+      </w:r>
+      <w:proofErr w:type="spellEnd"/>
+      <w:r>
+        <w:rPr>
+          <w:lang w:val="en-GB"/>
+        </w:rPr>
+        <w:t xml:space="preserve"> </w:t>
+      </w:r>
+      <w:proofErr w:type="spellStart"/>
+      <w:r>
+        <w:rPr>
+          <w:lang w:val="en-GB"/>
+        </w:rPr>
+        <w:t>валидиране</w:t>
+      </w:r>
+      <w:proofErr w:type="spellEnd"/>
+      <w:r>
+        <w:rPr>
+          <w:lang w:val="bg-BG"/>
+        </w:rPr>
+        <w:t xml:space="preserve"> – в</w:t>
+      </w:r>
+      <w:proofErr w:type="spellStart"/>
+      <w:r>
+        <w:rPr>
+          <w:lang w:val="en-GB"/>
+        </w:rPr>
+        <w:t>алидира</w:t>
+      </w:r>
+      <w:proofErr w:type="spellEnd"/>
+      <w:r>
+        <w:rPr>
+          <w:lang w:val="bg-BG"/>
+        </w:rPr>
+        <w:t>не на</w:t>
+      </w:r>
+      <w:r>
+        <w:rPr>
+          <w:lang w:val="en-GB"/>
+        </w:rPr>
+        <w:t xml:space="preserve"> </w:t>
+      </w:r>
+      <w:proofErr w:type="spellStart"/>
+      <w:r>
+        <w:rPr>
+          <w:lang w:val="en-GB"/>
+        </w:rPr>
+        <w:t>изпълнението</w:t>
+      </w:r>
+      <w:proofErr w:type="spellEnd"/>
+      <w:r>
+        <w:rPr>
+          <w:lang w:val="en-GB"/>
+        </w:rPr>
+        <w:t xml:space="preserve"> </w:t>
+      </w:r>
+      <w:proofErr w:type="spellStart"/>
+      <w:r>
+        <w:rPr>
+          <w:lang w:val="en-GB"/>
+        </w:rPr>
+        <w:t>спрямо</w:t>
+      </w:r>
+      <w:proofErr w:type="spellEnd"/>
+      <w:r>
+        <w:rPr>
+          <w:lang w:val="en-GB"/>
+        </w:rPr>
+        <w:t xml:space="preserve"> </w:t>
+      </w:r>
+      <w:proofErr w:type="spellStart"/>
+      <w:proofErr w:type="gramStart"/>
+      <w:r>
+        <w:rPr>
+          <w:lang w:val="en-GB"/>
+        </w:rPr>
+        <w:t>диаграма</w:t>
+      </w:r>
+      <w:r>
+        <w:rPr>
+          <w:lang w:val="bg-BG"/>
+        </w:rPr>
+        <w:t>тал</w:t>
+      </w:r>
+      <w:proofErr w:type="spellEnd"/>
+      <w:r>
+        <w:rPr>
+          <w:lang w:val="bg-BG"/>
+        </w:rPr>
+        <w:t>;</w:t>
+      </w:r>
+      <w:proofErr w:type="gramEnd"/>
+    </w:p>
+    <w:p>
+      <w:pPr>
+        <w:spacing w:after="160" w:line="259" w:lineRule="auto"/>
+        <w:ind w:firstLine="0"/>
+        <w:jc w:val="left"/>
+        <w:rPr>
+          <w:lang w:val="en-US"/>
+        </w:rPr>
+      </w:pPr>
+      <w:r>
+        <w:rPr>
+          <w:lang w:val="en-US"/>
+        </w:rPr>
+        <w:br w:type="page"/>
+      </w:r>
+    </w:p>
+    <w:p>
+      <w:pPr>
+        <w:spacing w:after="160" w:line="259" w:lineRule="auto"/>
+        <w:ind w:left="720" w:firstLine="0"/>
+        <w:rPr>
+          <w:lang w:val="en-US"/>
+        </w:rPr>
+      </w:pPr>
+    </w:p>
+    <w:p>
+      <w:pPr>
+        <w:spacing w:after="160" w:line="259" w:lineRule="auto"/>
+        <w:ind w:firstLine="0"/>
+        <w:jc w:val="left"/>
+        <w:rPr>
+          <w:lang w:val="en-US"/>
+        </w:rPr>
+      </w:pPr>
+      <w:r>
+        <w:rPr>
+          <w:lang w:val="en-US"/>
+        </w:rPr>
+        <w:br w:type="page"/>
+      </w:r>
+    </w:p>
+    <w:p>
+      <w:pPr>
+        <w:spacing w:after="160" w:line="259" w:lineRule="auto"/>
+        <w:ind w:left="720" w:firstLine="0"/>
+        <w:rPr>
+          <w:lang w:val="en-US"/>
+        </w:rPr>
+      </w:pPr>
+    </w:p>
+    <w:p>
+      <w:pPr>
         <w:pStyle w:val="Heading1"/>
         <w:rPr>
           <w:lang w:val="bg-BG"/>
@@ -1326,7 +4304,6 @@
         <w:rPr>
           <w:lang w:val="bg-BG"/>
         </w:rPr>
-        <w:lastRenderedPageBreak/>
         <w:t>Литература:</w:t>
       </w:r>
     </w:p>
@@ -1341,7 +4318,7 @@
           <w:lang w:val="bg-BG"/>
         </w:rPr>
       </w:pPr>
-      <w:hyperlink r:id="rId5" w:history="1">
+      <w:hyperlink r:id="rId7" w:history="1">
         <w:r>
           <w:rPr>
             <w:rStyle w:val="Hyperlink"/>
@@ -1356,11 +4333,103 @@
         </w:rPr>
         <w:t xml:space="preserve"> (</w:t>
       </w:r>
-      <w:r>
-        <w:rPr>
-          <w:lang w:val="bg-BG"/>
-        </w:rPr>
-        <w:t>Anil Kumar Thurimella, T. Maruthi Padmaja, in Economics-Driven Software Architecture, 2014</w:t>
+      <w:proofErr w:type="spellStart"/>
+      <w:r>
+        <w:rPr>
+          <w:lang w:val="bg-BG"/>
+        </w:rPr>
+        <w:t>Anil</w:t>
+      </w:r>
+      <w:proofErr w:type="spellEnd"/>
+      <w:r>
+        <w:rPr>
+          <w:lang w:val="bg-BG"/>
+        </w:rPr>
+        <w:t xml:space="preserve"> Kumar </w:t>
+      </w:r>
+      <w:proofErr w:type="spellStart"/>
+      <w:r>
+        <w:rPr>
+          <w:lang w:val="bg-BG"/>
+        </w:rPr>
+        <w:t>Thurimella</w:t>
+      </w:r>
+      <w:proofErr w:type="spellEnd"/>
+      <w:r>
+        <w:rPr>
+          <w:lang w:val="bg-BG"/>
+        </w:rPr>
+        <w:t xml:space="preserve">, T. </w:t>
+      </w:r>
+      <w:proofErr w:type="spellStart"/>
+      <w:r>
+        <w:rPr>
+          <w:lang w:val="bg-BG"/>
+        </w:rPr>
+        <w:t>Maruthi</w:t>
+      </w:r>
+      <w:proofErr w:type="spellEnd"/>
+      <w:r>
+        <w:rPr>
+          <w:lang w:val="bg-BG"/>
+        </w:rPr>
+        <w:t xml:space="preserve"> </w:t>
+      </w:r>
+      <w:proofErr w:type="spellStart"/>
+      <w:r>
+        <w:rPr>
+          <w:lang w:val="bg-BG"/>
+        </w:rPr>
+        <w:t>Padmaja</w:t>
+      </w:r>
+      <w:proofErr w:type="spellEnd"/>
+      <w:r>
+        <w:rPr>
+          <w:lang w:val="bg-BG"/>
+        </w:rPr>
+        <w:t xml:space="preserve">, </w:t>
+      </w:r>
+      <w:proofErr w:type="spellStart"/>
+      <w:r>
+        <w:rPr>
+          <w:lang w:val="bg-BG"/>
+        </w:rPr>
+        <w:t>in</w:t>
+      </w:r>
+      <w:proofErr w:type="spellEnd"/>
+      <w:r>
+        <w:rPr>
+          <w:lang w:val="bg-BG"/>
+        </w:rPr>
+        <w:t xml:space="preserve"> </w:t>
+      </w:r>
+      <w:proofErr w:type="spellStart"/>
+      <w:r>
+        <w:rPr>
+          <w:lang w:val="bg-BG"/>
+        </w:rPr>
+        <w:t>Economics-Driven</w:t>
+      </w:r>
+      <w:proofErr w:type="spellEnd"/>
+      <w:r>
+        <w:rPr>
+          <w:lang w:val="bg-BG"/>
+        </w:rPr>
+        <w:t xml:space="preserve"> Software </w:t>
+      </w:r>
+      <w:proofErr w:type="spellStart"/>
+      <w:r>
+        <w:rPr>
+          <w:lang w:val="bg-BG"/>
+        </w:rPr>
+        <w:t>Architecture</w:t>
+      </w:r>
+      <w:proofErr w:type="spellEnd"/>
+      <w:r>
+        <w:rPr>
+          <w:lang w:val="bg-BG"/>
+        </w:rPr>
+        <w:t>, 2014</w:t>
       </w:r>
       <w:r>
         <w:rPr>
@@ -1521,6 +4590,283 @@
     </w:lvl>
   </w:abstractNum>
   <w:abstractNum w:abstractNumId="1" w15:restartNumberingAfterBreak="0">
+    <w:nsid w:val="2A5373F0"/>
+    <w:multiLevelType w:val="hybridMultilevel"/>
+    <w:tmpl w:val="3210013A"/>
+    <w:lvl w:ilvl="0" w:tplc="77EC2A4C">
+      <w:start w:val="1"/>
+      <w:numFmt w:val="bullet"/>
+      <w:lvlText w:val="•"/>
+      <w:lvlJc w:val="left"/>
+      <w:pPr>
+        <w:tabs>
+          <w:tab w:val="num" w:pos="720"/>
+        </w:tabs>
+        <w:ind w:left="720" w:hanging="360"/>
+      </w:pPr>
+      <w:rPr>
+        <w:rFonts w:ascii="Arial" w:hAnsi="Arial" w:hint="default"/>
+      </w:rPr>
+    </w:lvl>
+    <w:lvl w:ilvl="1" w:tplc="1072416C">
+      <w:numFmt w:val="bullet"/>
+      <w:lvlText w:val="•"/>
+      <w:lvlJc w:val="left"/>
+      <w:pPr>
+        <w:tabs>
+          <w:tab w:val="num" w:pos="1440"/>
+        </w:tabs>
+        <w:ind w:left="1440" w:hanging="360"/>
+      </w:pPr>
+      <w:rPr>
+        <w:rFonts w:ascii="Arial" w:hAnsi="Arial" w:hint="default"/>
+      </w:rPr>
+    </w:lvl>
+    <w:lvl w:ilvl="2" w:tplc="5240CA0A">
+      <w:numFmt w:val="bullet"/>
+      <w:lvlText w:val="•"/>
+      <w:lvlJc w:val="left"/>
+      <w:pPr>
+        <w:tabs>
+          <w:tab w:val="num" w:pos="2160"/>
+        </w:tabs>
+        <w:ind w:left="2160" w:hanging="360"/>
+      </w:pPr>
+      <w:rPr>
+        <w:rFonts w:ascii="Arial" w:hAnsi="Arial" w:hint="default"/>
+      </w:rPr>
+    </w:lvl>
+    <w:lvl w:ilvl="3" w:tplc="9F3EB178" w:tentative="1">
+      <w:start w:val="1"/>
+      <w:numFmt w:val="bullet"/>
+      <w:lvlText w:val="•"/>
+      <w:lvlJc w:val="left"/>
+      <w:pPr>
+        <w:tabs>
+          <w:tab w:val="num" w:pos="2880"/>
+        </w:tabs>
+        <w:ind w:left="2880" w:hanging="360"/>
+      </w:pPr>
+      <w:rPr>
+        <w:rFonts w:ascii="Arial" w:hAnsi="Arial" w:hint="default"/>
+      </w:rPr>
+    </w:lvl>
+    <w:lvl w:ilvl="4" w:tplc="CBA4E98C" w:tentative="1">
+      <w:start w:val="1"/>
+      <w:numFmt w:val="bullet"/>
+      <w:lvlText w:val="•"/>
+      <w:lvlJc w:val="left"/>
+      <w:pPr>
+        <w:tabs>
+          <w:tab w:val="num" w:pos="3600"/>
+        </w:tabs>
+        <w:ind w:left="3600" w:hanging="360"/>
+      </w:pPr>
+      <w:rPr>
+        <w:rFonts w:ascii="Arial" w:hAnsi="Arial" w:hint="default"/>
+      </w:rPr>
+    </w:lvl>
+    <w:lvl w:ilvl="5" w:tplc="2ACC40F2" w:tentative="1">
+      <w:start w:val="1"/>
+      <w:numFmt w:val="bullet"/>
+      <w:lvlText w:val="•"/>
+      <w:lvlJc w:val="left"/>
+      <w:pPr>
+        <w:tabs>
+          <w:tab w:val="num" w:pos="4320"/>
+        </w:tabs>
+        <w:ind w:left="4320" w:hanging="360"/>
+      </w:pPr>
+      <w:rPr>
+        <w:rFonts w:ascii="Arial" w:hAnsi="Arial" w:hint="default"/>
+      </w:rPr>
+    </w:lvl>
+    <w:lvl w:ilvl="6" w:tplc="E41A69BE" w:tentative="1">
+      <w:start w:val="1"/>
+      <w:numFmt w:val="bullet"/>
+      <w:lvlText w:val="•"/>
+      <w:lvlJc w:val="left"/>
+      <w:pPr>
+        <w:tabs>
+          <w:tab w:val="num" w:pos="5040"/>
+        </w:tabs>
+        <w:ind w:left="5040" w:hanging="360"/>
+      </w:pPr>
+      <w:rPr>
+        <w:rFonts w:ascii="Arial" w:hAnsi="Arial" w:hint="default"/>
+      </w:rPr>
+    </w:lvl>
+    <w:lvl w:ilvl="7" w:tplc="11AA24AA" w:tentative="1">
+      <w:start w:val="1"/>
+      <w:numFmt w:val="bullet"/>
+      <w:lvlText w:val="•"/>
+      <w:lvlJc w:val="left"/>
+      <w:pPr>
+        <w:tabs>
+          <w:tab w:val="num" w:pos="5760"/>
+        </w:tabs>
+        <w:ind w:left="5760" w:hanging="360"/>
+      </w:pPr>
+      <w:rPr>
+        <w:rFonts w:ascii="Arial" w:hAnsi="Arial" w:hint="default"/>
+      </w:rPr>
+    </w:lvl>
+    <w:lvl w:ilvl="8" w:tplc="03B813FC" w:tentative="1">
+      <w:start w:val="1"/>
+      <w:numFmt w:val="bullet"/>
+      <w:lvlText w:val="•"/>
+      <w:lvlJc w:val="left"/>
+      <w:pPr>
+        <w:tabs>
+          <w:tab w:val="num" w:pos="6480"/>
+        </w:tabs>
+        <w:ind w:left="6480" w:hanging="360"/>
+      </w:pPr>
+      <w:rPr>
+        <w:rFonts w:ascii="Arial" w:hAnsi="Arial" w:hint="default"/>
+      </w:rPr>
+    </w:lvl>
+  </w:abstractNum>
+  <w:abstractNum w:abstractNumId="2" w15:restartNumberingAfterBreak="0">
+    <w:nsid w:val="32006350"/>
+    <w:multiLevelType w:val="hybridMultilevel"/>
+    <w:tmpl w:val="6DB664EE"/>
+    <w:lvl w:ilvl="0" w:tplc="67D4CFEE">
+      <w:start w:val="1"/>
+      <w:numFmt w:val="bullet"/>
+      <w:lvlText w:val="•"/>
+      <w:lvlJc w:val="left"/>
+      <w:pPr>
+        <w:tabs>
+          <w:tab w:val="num" w:pos="720"/>
+        </w:tabs>
+        <w:ind w:left="720" w:hanging="360"/>
+      </w:pPr>
+      <w:rPr>
+        <w:rFonts w:ascii="Arial" w:hAnsi="Arial" w:hint="default"/>
+      </w:rPr>
+    </w:lvl>
+    <w:lvl w:ilvl="1" w:tplc="69F674F8">
+      <w:numFmt w:val="bullet"/>
+      <w:lvlText w:val="•"/>
+      <w:lvlJc w:val="left"/>
+      <w:pPr>
+        <w:tabs>
+          <w:tab w:val="num" w:pos="1440"/>
+        </w:tabs>
+        <w:ind w:left="1440" w:hanging="360"/>
+      </w:pPr>
+      <w:rPr>
+        <w:rFonts w:ascii="Arial" w:hAnsi="Arial" w:hint="default"/>
+      </w:rPr>
+    </w:lvl>
+    <w:lvl w:ilvl="2" w:tplc="D82A622A" w:tentative="1">
+      <w:start w:val="1"/>
+      <w:numFmt w:val="bullet"/>
+      <w:lvlText w:val="•"/>
+      <w:lvlJc w:val="left"/>
+      <w:pPr>
+        <w:tabs>
+          <w:tab w:val="num" w:pos="2160"/>
+        </w:tabs>
+        <w:ind w:left="2160" w:hanging="360"/>
+      </w:pPr>
+      <w:rPr>
+        <w:rFonts w:ascii="Arial" w:hAnsi="Arial" w:hint="default"/>
+      </w:rPr>
+    </w:lvl>
+    <w:lvl w:ilvl="3" w:tplc="4BE29024" w:tentative="1">
+      <w:start w:val="1"/>
+      <w:numFmt w:val="bullet"/>
+      <w:lvlText w:val="•"/>
+      <w:lvlJc w:val="left"/>
+      <w:pPr>
+        <w:tabs>
+          <w:tab w:val="num" w:pos="2880"/>
+        </w:tabs>
+        <w:ind w:left="2880" w:hanging="360"/>
+      </w:pPr>
+      <w:rPr>
+        <w:rFonts w:ascii="Arial" w:hAnsi="Arial" w:hint="default"/>
+      </w:rPr>
+    </w:lvl>
+    <w:lvl w:ilvl="4" w:tplc="3E6C1980" w:tentative="1">
+      <w:start w:val="1"/>
+      <w:numFmt w:val="bullet"/>
+      <w:lvlText w:val="•"/>
+      <w:lvlJc w:val="left"/>
+      <w:pPr>
+        <w:tabs>
+          <w:tab w:val="num" w:pos="3600"/>
+        </w:tabs>
+        <w:ind w:left="3600" w:hanging="360"/>
+      </w:pPr>
+      <w:rPr>
+        <w:rFonts w:ascii="Arial" w:hAnsi="Arial" w:hint="default"/>
+      </w:rPr>
+    </w:lvl>
+    <w:lvl w:ilvl="5" w:tplc="BA5C0E2A" w:tentative="1">
+      <w:start w:val="1"/>
+      <w:numFmt w:val="bullet"/>
+      <w:lvlText w:val="•"/>
+      <w:lvlJc w:val="left"/>
+      <w:pPr>
+        <w:tabs>
+          <w:tab w:val="num" w:pos="4320"/>
+        </w:tabs>
+        <w:ind w:left="4320" w:hanging="360"/>
+      </w:pPr>
+      <w:rPr>
+        <w:rFonts w:ascii="Arial" w:hAnsi="Arial" w:hint="default"/>
+      </w:rPr>
+    </w:lvl>
+    <w:lvl w:ilvl="6" w:tplc="C04E0934" w:tentative="1">
+      <w:start w:val="1"/>
+      <w:numFmt w:val="bullet"/>
+      <w:lvlText w:val="•"/>
+      <w:lvlJc w:val="left"/>
+      <w:pPr>
+        <w:tabs>
+          <w:tab w:val="num" w:pos="5040"/>
+        </w:tabs>
+        <w:ind w:left="5040" w:hanging="360"/>
+      </w:pPr>
+      <w:rPr>
+        <w:rFonts w:ascii="Arial" w:hAnsi="Arial" w:hint="default"/>
+      </w:rPr>
+    </w:lvl>
+    <w:lvl w:ilvl="7" w:tplc="7BA871DC" w:tentative="1">
+      <w:start w:val="1"/>
+      <w:numFmt w:val="bullet"/>
+      <w:lvlText w:val="•"/>
+      <w:lvlJc w:val="left"/>
+      <w:pPr>
+        <w:tabs>
+          <w:tab w:val="num" w:pos="5760"/>
+        </w:tabs>
+        <w:ind w:left="5760" w:hanging="360"/>
+      </w:pPr>
+      <w:rPr>
+        <w:rFonts w:ascii="Arial" w:hAnsi="Arial" w:hint="default"/>
+      </w:rPr>
+    </w:lvl>
+    <w:lvl w:ilvl="8" w:tplc="68DE6FB2" w:tentative="1">
+      <w:start w:val="1"/>
+      <w:numFmt w:val="bullet"/>
+      <w:lvlText w:val="•"/>
+      <w:lvlJc w:val="left"/>
+      <w:pPr>
+        <w:tabs>
+          <w:tab w:val="num" w:pos="6480"/>
+        </w:tabs>
+        <w:ind w:left="6480" w:hanging="360"/>
+      </w:pPr>
+      <w:rPr>
+        <w:rFonts w:ascii="Arial" w:hAnsi="Arial" w:hint="default"/>
+      </w:rPr>
+    </w:lvl>
+  </w:abstractNum>
+  <w:abstractNum w:abstractNumId="3" w15:restartNumberingAfterBreak="0">
     <w:nsid w:val="4AAC7D01"/>
     <w:multiLevelType w:val="hybridMultilevel"/>
     <w:tmpl w:val="4A96AC96"/>
@@ -1633,7 +4979,7 @@
       </w:rPr>
     </w:lvl>
   </w:abstractNum>
-  <w:abstractNum w:abstractNumId="2" w15:restartNumberingAfterBreak="0">
+  <w:abstractNum w:abstractNumId="4" w15:restartNumberingAfterBreak="0">
     <w:nsid w:val="60C66034"/>
     <w:multiLevelType w:val="hybridMultilevel"/>
     <w:tmpl w:val="7778CF08"/>
@@ -1722,7 +5068,7 @@
       </w:pPr>
     </w:lvl>
   </w:abstractNum>
-  <w:abstractNum w:abstractNumId="3" w15:restartNumberingAfterBreak="0">
+  <w:abstractNum w:abstractNumId="5" w15:restartNumberingAfterBreak="0">
     <w:nsid w:val="64F6728E"/>
     <w:multiLevelType w:val="hybridMultilevel"/>
     <w:tmpl w:val="0B46C816"/>
@@ -1861,7 +5207,147 @@
       </w:rPr>
     </w:lvl>
   </w:abstractNum>
-  <w:abstractNum w:abstractNumId="4" w15:restartNumberingAfterBreak="0">
+  <w:abstractNum w:abstractNumId="6" w15:restartNumberingAfterBreak="0">
+    <w:nsid w:val="713F4DF5"/>
+    <w:multiLevelType w:val="hybridMultilevel"/>
+    <w:tmpl w:val="D706B17E"/>
+    <w:lvl w:ilvl="0" w:tplc="B6D80AC6">
+      <w:start w:val="1"/>
+      <w:numFmt w:val="bullet"/>
+      <w:lvlText w:val="•"/>
+      <w:lvlJc w:val="left"/>
+      <w:pPr>
+        <w:tabs>
+          <w:tab w:val="num" w:pos="720"/>
+        </w:tabs>
+        <w:ind w:left="720" w:hanging="360"/>
+      </w:pPr>
+      <w:rPr>
+        <w:rFonts w:ascii="Arial" w:hAnsi="Arial" w:hint="default"/>
+      </w:rPr>
+    </w:lvl>
+    <w:lvl w:ilvl="1" w:tplc="A94C44B4">
+      <w:start w:val="1"/>
+      <w:numFmt w:val="bullet"/>
+      <w:lvlText w:val="•"/>
+      <w:lvlJc w:val="left"/>
+      <w:pPr>
+        <w:tabs>
+          <w:tab w:val="num" w:pos="1440"/>
+        </w:tabs>
+        <w:ind w:left="1440" w:hanging="360"/>
+      </w:pPr>
+      <w:rPr>
+        <w:rFonts w:ascii="Arial" w:hAnsi="Arial" w:hint="default"/>
+      </w:rPr>
+    </w:lvl>
+    <w:lvl w:ilvl="2" w:tplc="2026A8FE" w:tentative="1">
+      <w:start w:val="1"/>
+      <w:numFmt w:val="bullet"/>
+      <w:lvlText w:val="•"/>
+      <w:lvlJc w:val="left"/>
+      <w:pPr>
+        <w:tabs>
+          <w:tab w:val="num" w:pos="2160"/>
+        </w:tabs>
+        <w:ind w:left="2160" w:hanging="360"/>
+      </w:pPr>
+      <w:rPr>
+        <w:rFonts w:ascii="Arial" w:hAnsi="Arial" w:hint="default"/>
+      </w:rPr>
+    </w:lvl>
+    <w:lvl w:ilvl="3" w:tplc="87369B64" w:tentative="1">
+      <w:start w:val="1"/>
+      <w:numFmt w:val="bullet"/>
+      <w:lvlText w:val="•"/>
+      <w:lvlJc w:val="left"/>
+      <w:pPr>
+        <w:tabs>
+          <w:tab w:val="num" w:pos="2880"/>
+        </w:tabs>
+        <w:ind w:left="2880" w:hanging="360"/>
+      </w:pPr>
+      <w:rPr>
+        <w:rFonts w:ascii="Arial" w:hAnsi="Arial" w:hint="default"/>
+      </w:rPr>
+    </w:lvl>
+    <w:lvl w:ilvl="4" w:tplc="BABC6BAA" w:tentative="1">
+      <w:start w:val="1"/>
+      <w:numFmt w:val="bullet"/>
+      <w:lvlText w:val="•"/>
+      <w:lvlJc w:val="left"/>
+      <w:pPr>
+        <w:tabs>
+          <w:tab w:val="num" w:pos="3600"/>
+        </w:tabs>
+        <w:ind w:left="3600" w:hanging="360"/>
+      </w:pPr>
+      <w:rPr>
+        <w:rFonts w:ascii="Arial" w:hAnsi="Arial" w:hint="default"/>
+      </w:rPr>
+    </w:lvl>
+    <w:lvl w:ilvl="5" w:tplc="C8B8B55A" w:tentative="1">
+      <w:start w:val="1"/>
+      <w:numFmt w:val="bullet"/>
+      <w:lvlText w:val="•"/>
+      <w:lvlJc w:val="left"/>
+      <w:pPr>
+        <w:tabs>
+          <w:tab w:val="num" w:pos="4320"/>
+        </w:tabs>
+        <w:ind w:left="4320" w:hanging="360"/>
+      </w:pPr>
+      <w:rPr>
+        <w:rFonts w:ascii="Arial" w:hAnsi="Arial" w:hint="default"/>
+      </w:rPr>
+    </w:lvl>
+    <w:lvl w:ilvl="6" w:tplc="C862EF20" w:tentative="1">
+      <w:start w:val="1"/>
+      <w:numFmt w:val="bullet"/>
+      <w:lvlText w:val="•"/>
+      <w:lvlJc w:val="left"/>
+      <w:pPr>
+        <w:tabs>
+          <w:tab w:val="num" w:pos="5040"/>
+        </w:tabs>
+        <w:ind w:left="5040" w:hanging="360"/>
+      </w:pPr>
+      <w:rPr>
+        <w:rFonts w:ascii="Arial" w:hAnsi="Arial" w:hint="default"/>
+      </w:rPr>
+    </w:lvl>
+    <w:lvl w:ilvl="7" w:tplc="4D2ABCDC" w:tentative="1">
+      <w:start w:val="1"/>
+      <w:numFmt w:val="bullet"/>
+      <w:lvlText w:val="•"/>
+      <w:lvlJc w:val="left"/>
+      <w:pPr>
+        <w:tabs>
+          <w:tab w:val="num" w:pos="5760"/>
+        </w:tabs>
+        <w:ind w:left="5760" w:hanging="360"/>
+      </w:pPr>
+      <w:rPr>
+        <w:rFonts w:ascii="Arial" w:hAnsi="Arial" w:hint="default"/>
+      </w:rPr>
+    </w:lvl>
+    <w:lvl w:ilvl="8" w:tplc="E736976A" w:tentative="1">
+      <w:start w:val="1"/>
+      <w:numFmt w:val="bullet"/>
+      <w:lvlText w:val="•"/>
+      <w:lvlJc w:val="left"/>
+      <w:pPr>
+        <w:tabs>
+          <w:tab w:val="num" w:pos="6480"/>
+        </w:tabs>
+        <w:ind w:left="6480" w:hanging="360"/>
+      </w:pPr>
+      <w:rPr>
+        <w:rFonts w:ascii="Arial" w:hAnsi="Arial" w:hint="default"/>
+      </w:rPr>
+    </w:lvl>
+  </w:abstractNum>
+  <w:abstractNum w:abstractNumId="7" w15:restartNumberingAfterBreak="0">
     <w:nsid w:val="75725881"/>
     <w:multiLevelType w:val="hybridMultilevel"/>
     <w:tmpl w:val="89EA3724"/>
@@ -1975,31 +5461,31 @@
     </w:lvl>
   </w:abstractNum>
   <w:num w:numId="1">
-    <w:abstractNumId w:val="2"/>
+    <w:abstractNumId w:val="4"/>
   </w:num>
   <w:num w:numId="2">
-    <w:abstractNumId w:val="4"/>
+    <w:abstractNumId w:val="7"/>
   </w:num>
   <w:num w:numId="3">
-    <w:abstractNumId w:val="1"/>
+    <w:abstractNumId w:val="3"/>
   </w:num>
   <w:num w:numId="4">
-    <w:abstractNumId w:val="3"/>
+    <w:abstractNumId w:val="5"/>
   </w:num>
   <w:num w:numId="5">
     <w:abstractNumId w:val="0"/>
   </w:num>
   <w:num w:numId="6">
-    <w:abstractNumId w:val="3"/>
-    <w:lvlOverride w:ilvl="0"/>
-    <w:lvlOverride w:ilvl="1"/>
-    <w:lvlOverride w:ilvl="2"/>
-    <w:lvlOverride w:ilvl="3"/>
-    <w:lvlOverride w:ilvl="4"/>
-    <w:lvlOverride w:ilvl="5"/>
-    <w:lvlOverride w:ilvl="6"/>
-    <w:lvlOverride w:ilvl="7"/>
-    <w:lvlOverride w:ilvl="8"/>
+    <w:abstractNumId w:val="5"/>
+  </w:num>
+  <w:num w:numId="7">
+    <w:abstractNumId w:val="6"/>
+  </w:num>
+  <w:num w:numId="8">
+    <w:abstractNumId w:val="1"/>
+  </w:num>
+  <w:num w:numId="9">
+    <w:abstractNumId w:val="2"/>
   </w:num>
 </w:numbering>
 </file>
@@ -2843,4 +6329,16 @@
     </a:ext>
   </a:extLst>
 </a:theme>
+</file>
+
+<file path=customXml/item1.xml><?xml version="1.0" encoding="utf-8"?>
+<b:Sources xmlns:b="http://schemas.openxmlformats.org/officeDocument/2006/bibliography" xmlns="http://schemas.openxmlformats.org/officeDocument/2006/bibliography" SelectedStyle="\APASixthEditionOfficeOnline.xsl" StyleName="APA" Version="6"/>
+</file>
+
+<file path=customXml/itemProps1.xml><?xml version="1.0" encoding="utf-8"?>
+<ds:datastoreItem xmlns:ds="http://schemas.openxmlformats.org/officeDocument/2006/customXml" ds:itemID="{F55E3715-3BFC-47B2-B369-05B71FD75E60}">
+  <ds:schemaRefs>
+    <ds:schemaRef ds:uri="http://schemas.openxmlformats.org/officeDocument/2006/bibliography"/>
+  </ds:schemaRefs>
+</ds:datastoreItem>
 </file>
</xml_diff>